<commit_message>
I changed some files
</commit_message>
<xml_diff>
--- a/Raximberdiyev Sanjarbek.docx
+++ b/Raximberdiyev Sanjarbek.docx
@@ -1410,8 +1410,6 @@
               </w:rPr>
               <w:t xml:space="preserve"> </w:t>
             </w:r>
-            <w:bookmarkStart w:id="0" w:name="_GoBack"/>
-            <w:bookmarkEnd w:id="0"/>
           </w:p>
         </w:tc>
       </w:tr>
@@ -9547,15 +9545,6 @@
           <w:szCs w:val="28"/>
           <w:lang w:val="en-US"/>
         </w:rPr>
-        <w:t xml:space="preserve">   </w:t>
-      </w:r>
-      <w:r>
-        <w:rPr>
-          <w:rFonts w:ascii="Times New Roman" w:hAnsi="Times New Roman" w:cs="Times New Roman"/>
-          <w:sz w:val="28"/>
-          <w:szCs w:val="28"/>
-          <w:lang w:val="en-US"/>
-        </w:rPr>
         <w:t xml:space="preserve">FIPS </w:t>
       </w:r>
       <w:proofErr w:type="spellStart"/>
@@ -9689,8 +9678,29 @@
           <w:szCs w:val="28"/>
           <w:lang w:val="en-US"/>
         </w:rPr>
-        <w:t>2.2</w:t>
-      </w:r>
+        <w:t xml:space="preserve">2.2. </w:t>
+      </w:r>
+      <w:proofErr w:type="spellStart"/>
+      <w:r>
+        <w:rPr>
+          <w:rFonts w:ascii="Times New Roman" w:hAnsi="Times New Roman" w:cs="Times New Roman"/>
+          <w:sz w:val="28"/>
+          <w:szCs w:val="28"/>
+          <w:lang w:val="en-US"/>
+        </w:rPr>
+        <w:t>Parollarni</w:t>
+      </w:r>
+      <w:proofErr w:type="spellEnd"/>
+      <w:r>
+        <w:rPr>
+          <w:rFonts w:ascii="Times New Roman" w:hAnsi="Times New Roman" w:cs="Times New Roman"/>
+          <w:sz w:val="28"/>
+          <w:szCs w:val="28"/>
+          <w:lang w:val="en-US"/>
+        </w:rPr>
+        <w:t xml:space="preserve"> </w:t>
+      </w:r>
+      <w:proofErr w:type="spellStart"/>
       <w:proofErr w:type="gramStart"/>
       <w:r>
         <w:rPr>
@@ -9699,69 +9709,30 @@
           <w:szCs w:val="28"/>
           <w:lang w:val="en-US"/>
         </w:rPr>
-        <w:t xml:space="preserve">. </w:t>
-      </w:r>
-      <w:r>
-        <w:rPr>
-          <w:rFonts w:ascii="Times New Roman" w:hAnsi="Times New Roman" w:cs="Times New Roman"/>
-          <w:sz w:val="28"/>
-          <w:szCs w:val="28"/>
-          <w:lang w:val="en-US"/>
-        </w:rPr>
-        <w:t xml:space="preserve"> </w:t>
-      </w:r>
-      <w:proofErr w:type="spellStart"/>
-      <w:r>
-        <w:rPr>
-          <w:rFonts w:ascii="Times New Roman" w:hAnsi="Times New Roman" w:cs="Times New Roman"/>
-          <w:sz w:val="28"/>
-          <w:szCs w:val="28"/>
-          <w:lang w:val="en-US"/>
-        </w:rPr>
-        <w:t>Parollarni</w:t>
+        <w:t>taqsimlash</w:t>
+      </w:r>
+      <w:proofErr w:type="spellEnd"/>
+      <w:r>
+        <w:rPr>
+          <w:rFonts w:ascii="Times New Roman" w:hAnsi="Times New Roman" w:cs="Times New Roman"/>
+          <w:sz w:val="28"/>
+          <w:szCs w:val="28"/>
+          <w:lang w:val="en-US"/>
+        </w:rPr>
+        <w:t xml:space="preserve">  </w:t>
+      </w:r>
+      <w:proofErr w:type="spellStart"/>
+      <w:r>
+        <w:rPr>
+          <w:rFonts w:ascii="Times New Roman" w:hAnsi="Times New Roman" w:cs="Times New Roman"/>
+          <w:sz w:val="28"/>
+          <w:szCs w:val="28"/>
+          <w:lang w:val="en-US"/>
+        </w:rPr>
+        <w:t>usullari</w:t>
       </w:r>
       <w:proofErr w:type="spellEnd"/>
       <w:proofErr w:type="gramEnd"/>
-      <w:r>
-        <w:rPr>
-          <w:rFonts w:ascii="Times New Roman" w:hAnsi="Times New Roman" w:cs="Times New Roman"/>
-          <w:sz w:val="28"/>
-          <w:szCs w:val="28"/>
-          <w:lang w:val="en-US"/>
-        </w:rPr>
-        <w:t xml:space="preserve"> </w:t>
-      </w:r>
-      <w:proofErr w:type="spellStart"/>
-      <w:r>
-        <w:rPr>
-          <w:rFonts w:ascii="Times New Roman" w:hAnsi="Times New Roman" w:cs="Times New Roman"/>
-          <w:sz w:val="28"/>
-          <w:szCs w:val="28"/>
-          <w:lang w:val="en-US"/>
-        </w:rPr>
-        <w:t>taqsimlash</w:t>
-      </w:r>
-      <w:proofErr w:type="spellEnd"/>
-      <w:r>
-        <w:rPr>
-          <w:rFonts w:ascii="Times New Roman" w:hAnsi="Times New Roman" w:cs="Times New Roman"/>
-          <w:sz w:val="28"/>
-          <w:szCs w:val="28"/>
-          <w:lang w:val="en-US"/>
-        </w:rPr>
-        <w:t xml:space="preserve">  </w:t>
-      </w:r>
-      <w:proofErr w:type="spellStart"/>
-      <w:r>
-        <w:rPr>
-          <w:rFonts w:ascii="Times New Roman" w:hAnsi="Times New Roman" w:cs="Times New Roman"/>
-          <w:sz w:val="28"/>
-          <w:szCs w:val="28"/>
-          <w:lang w:val="en-US"/>
-        </w:rPr>
-        <w:t>usullari</w:t>
-      </w:r>
-      <w:proofErr w:type="spellEnd"/>
       <w:r>
         <w:rPr>
           <w:rFonts w:ascii="Times New Roman" w:hAnsi="Times New Roman" w:cs="Times New Roman"/>
@@ -10905,7 +10876,3095 @@
           <w:szCs w:val="28"/>
           <w:lang w:val="en-US"/>
         </w:rPr>
-        <w:t>………………………..</w:t>
+        <w:t>……………………….</w:t>
+      </w:r>
+    </w:p>
+    <w:p>
+      <w:pPr>
+        <w:spacing w:line="360" w:lineRule="auto"/>
+        <w:jc w:val="both"/>
+        <w:rPr>
+          <w:rFonts w:ascii="Times New Roman" w:hAnsi="Times New Roman" w:cs="Times New Roman"/>
+          <w:b/>
+          <w:sz w:val="28"/>
+          <w:szCs w:val="28"/>
+          <w:lang w:val="en-US"/>
+        </w:rPr>
+      </w:pPr>
+    </w:p>
+    <w:p>
+      <w:pPr>
+        <w:spacing w:line="360" w:lineRule="auto"/>
+        <w:jc w:val="both"/>
+        <w:rPr>
+          <w:rFonts w:ascii="Times New Roman" w:hAnsi="Times New Roman" w:cs="Times New Roman"/>
+          <w:b/>
+          <w:sz w:val="28"/>
+          <w:szCs w:val="28"/>
+          <w:lang w:val="en-US"/>
+        </w:rPr>
+      </w:pPr>
+    </w:p>
+    <w:p>
+      <w:pPr>
+        <w:spacing w:line="360" w:lineRule="auto"/>
+        <w:jc w:val="both"/>
+        <w:rPr>
+          <w:rFonts w:ascii="Times New Roman" w:hAnsi="Times New Roman" w:cs="Times New Roman"/>
+          <w:b/>
+          <w:sz w:val="28"/>
+          <w:szCs w:val="28"/>
+          <w:lang w:val="en-US"/>
+        </w:rPr>
+      </w:pPr>
+    </w:p>
+    <w:p>
+      <w:pPr>
+        <w:spacing w:line="360" w:lineRule="auto"/>
+        <w:jc w:val="both"/>
+        <w:rPr>
+          <w:rFonts w:ascii="Times New Roman" w:hAnsi="Times New Roman" w:cs="Times New Roman"/>
+          <w:b/>
+          <w:sz w:val="28"/>
+          <w:szCs w:val="28"/>
+          <w:lang w:val="en-US"/>
+        </w:rPr>
+      </w:pPr>
+    </w:p>
+    <w:p>
+      <w:pPr>
+        <w:pStyle w:val="2"/>
+      </w:pPr>
+      <w:proofErr w:type="spellStart"/>
+      <w:proofErr w:type="gramStart"/>
+      <w:r>
+        <w:lastRenderedPageBreak/>
+        <w:t>Kirish</w:t>
+      </w:r>
+      <w:proofErr w:type="spellEnd"/>
+      <w:r>
+        <w:t>.</w:t>
+      </w:r>
+      <w:proofErr w:type="gramEnd"/>
+    </w:p>
+    <w:p>
+      <w:pPr>
+        <w:pStyle w:val="1"/>
+        <w:shd w:val="clear" w:color="auto" w:fill="FFFFFF"/>
+        <w:spacing w:line="360" w:lineRule="auto"/>
+        <w:ind w:firstLine="708"/>
+        <w:jc w:val="both"/>
+        <w:rPr>
+          <w:rFonts w:eastAsia="Calibri"/>
+          <w:sz w:val="28"/>
+          <w:szCs w:val="28"/>
+          <w:lang w:val="en-AU" w:eastAsia="en-US"/>
+        </w:rPr>
+      </w:pPr>
+      <w:proofErr w:type="spellStart"/>
+      <w:r>
+        <w:rPr>
+          <w:rFonts w:eastAsia="Calibri"/>
+          <w:sz w:val="28"/>
+          <w:szCs w:val="28"/>
+          <w:lang w:val="en-AU" w:eastAsia="en-US"/>
+        </w:rPr>
+        <w:t>Hozirgi</w:t>
+      </w:r>
+      <w:proofErr w:type="spellEnd"/>
+      <w:r>
+        <w:rPr>
+          <w:rFonts w:eastAsia="Calibri"/>
+          <w:sz w:val="28"/>
+          <w:szCs w:val="28"/>
+          <w:lang w:val="en-AU" w:eastAsia="en-US"/>
+        </w:rPr>
+        <w:t xml:space="preserve"> </w:t>
+      </w:r>
+      <w:proofErr w:type="spellStart"/>
+      <w:r>
+        <w:rPr>
+          <w:rFonts w:eastAsia="Calibri"/>
+          <w:sz w:val="28"/>
+          <w:szCs w:val="28"/>
+          <w:lang w:val="en-AU" w:eastAsia="en-US"/>
+        </w:rPr>
+        <w:t>kunida</w:t>
+      </w:r>
+      <w:proofErr w:type="spellEnd"/>
+      <w:r>
+        <w:rPr>
+          <w:rFonts w:eastAsia="Calibri"/>
+          <w:sz w:val="28"/>
+          <w:szCs w:val="28"/>
+          <w:lang w:val="en-AU" w:eastAsia="en-US"/>
+        </w:rPr>
+        <w:t xml:space="preserve"> login </w:t>
+      </w:r>
+      <w:proofErr w:type="spellStart"/>
+      <w:proofErr w:type="gramStart"/>
+      <w:r>
+        <w:rPr>
+          <w:rFonts w:eastAsia="Calibri"/>
+          <w:sz w:val="28"/>
+          <w:szCs w:val="28"/>
+          <w:lang w:val="en-AU" w:eastAsia="en-US"/>
+        </w:rPr>
+        <w:t>parollarni</w:t>
+      </w:r>
+      <w:proofErr w:type="spellEnd"/>
+      <w:r>
+        <w:rPr>
+          <w:rFonts w:eastAsia="Calibri"/>
+          <w:sz w:val="28"/>
+          <w:szCs w:val="28"/>
+          <w:lang w:val="en-AU" w:eastAsia="en-US"/>
+        </w:rPr>
+        <w:t xml:space="preserve">  </w:t>
+      </w:r>
+      <w:proofErr w:type="spellStart"/>
+      <w:r>
+        <w:rPr>
+          <w:rFonts w:eastAsia="Calibri"/>
+          <w:sz w:val="28"/>
+          <w:szCs w:val="28"/>
+          <w:lang w:val="en-AU" w:eastAsia="en-US"/>
+        </w:rPr>
+        <w:t>xavfsiz</w:t>
+      </w:r>
+      <w:proofErr w:type="spellEnd"/>
+      <w:proofErr w:type="gramEnd"/>
+      <w:r>
+        <w:rPr>
+          <w:rFonts w:eastAsia="Calibri"/>
+          <w:sz w:val="28"/>
+          <w:szCs w:val="28"/>
+          <w:lang w:val="en-AU" w:eastAsia="en-US"/>
+        </w:rPr>
+        <w:t xml:space="preserve">  </w:t>
+      </w:r>
+      <w:proofErr w:type="spellStart"/>
+      <w:r>
+        <w:rPr>
+          <w:rFonts w:eastAsia="Calibri"/>
+          <w:sz w:val="28"/>
+          <w:szCs w:val="28"/>
+          <w:lang w:val="en-AU" w:eastAsia="en-US"/>
+        </w:rPr>
+        <w:t>foydalanish</w:t>
+      </w:r>
+      <w:proofErr w:type="spellEnd"/>
+      <w:r>
+        <w:rPr>
+          <w:rFonts w:eastAsia="Calibri"/>
+          <w:sz w:val="28"/>
+          <w:szCs w:val="28"/>
+          <w:lang w:val="en-AU" w:eastAsia="en-US"/>
+        </w:rPr>
+        <w:t xml:space="preserve"> </w:t>
+      </w:r>
+      <w:proofErr w:type="spellStart"/>
+      <w:r>
+        <w:rPr>
+          <w:rFonts w:eastAsia="Calibri"/>
+          <w:sz w:val="28"/>
+          <w:szCs w:val="28"/>
+          <w:lang w:val="en-AU" w:eastAsia="en-US"/>
+        </w:rPr>
+        <w:t>uchun</w:t>
+      </w:r>
+      <w:proofErr w:type="spellEnd"/>
+      <w:r>
+        <w:rPr>
+          <w:rFonts w:eastAsia="Calibri"/>
+          <w:sz w:val="28"/>
+          <w:szCs w:val="28"/>
+          <w:lang w:val="en-AU" w:eastAsia="en-US"/>
+        </w:rPr>
+        <w:t xml:space="preserve"> </w:t>
+      </w:r>
+      <w:proofErr w:type="spellStart"/>
+      <w:r>
+        <w:rPr>
+          <w:rFonts w:eastAsia="Calibri"/>
+          <w:sz w:val="28"/>
+          <w:szCs w:val="28"/>
+          <w:lang w:val="en-AU" w:eastAsia="en-US"/>
+        </w:rPr>
+        <w:t>eng</w:t>
+      </w:r>
+      <w:proofErr w:type="spellEnd"/>
+      <w:r>
+        <w:rPr>
+          <w:rFonts w:eastAsia="Calibri"/>
+          <w:sz w:val="28"/>
+          <w:szCs w:val="28"/>
+          <w:lang w:val="en-AU" w:eastAsia="en-US"/>
+        </w:rPr>
+        <w:t xml:space="preserve"> </w:t>
+      </w:r>
+      <w:proofErr w:type="spellStart"/>
+      <w:r>
+        <w:rPr>
+          <w:rFonts w:eastAsia="Calibri"/>
+          <w:sz w:val="28"/>
+          <w:szCs w:val="28"/>
+          <w:lang w:val="en-AU" w:eastAsia="en-US"/>
+        </w:rPr>
+        <w:t>zarur</w:t>
+      </w:r>
+      <w:proofErr w:type="spellEnd"/>
+      <w:r>
+        <w:rPr>
+          <w:rFonts w:eastAsia="Calibri"/>
+          <w:sz w:val="28"/>
+          <w:szCs w:val="28"/>
+          <w:lang w:val="en-AU" w:eastAsia="en-US"/>
+        </w:rPr>
+        <w:t xml:space="preserve"> </w:t>
+      </w:r>
+      <w:proofErr w:type="spellStart"/>
+      <w:r>
+        <w:rPr>
+          <w:rFonts w:eastAsia="Calibri"/>
+          <w:sz w:val="28"/>
+          <w:szCs w:val="28"/>
+          <w:lang w:val="en-AU" w:eastAsia="en-US"/>
+        </w:rPr>
+        <w:t>yoki</w:t>
+      </w:r>
+      <w:proofErr w:type="spellEnd"/>
+      <w:r>
+        <w:rPr>
+          <w:rFonts w:eastAsia="Calibri"/>
+          <w:sz w:val="28"/>
+          <w:szCs w:val="28"/>
+          <w:lang w:val="en-AU" w:eastAsia="en-US"/>
+        </w:rPr>
+        <w:t xml:space="preserve"> </w:t>
+      </w:r>
+      <w:proofErr w:type="spellStart"/>
+      <w:r>
+        <w:rPr>
+          <w:rFonts w:eastAsia="Calibri"/>
+          <w:sz w:val="28"/>
+          <w:szCs w:val="28"/>
+          <w:lang w:val="en-AU" w:eastAsia="en-US"/>
+        </w:rPr>
+        <w:t>bo‘lmasa</w:t>
+      </w:r>
+      <w:proofErr w:type="spellEnd"/>
+      <w:r>
+        <w:rPr>
+          <w:rFonts w:eastAsia="Calibri"/>
+          <w:sz w:val="28"/>
+          <w:szCs w:val="28"/>
+          <w:lang w:val="en-AU" w:eastAsia="en-US"/>
+        </w:rPr>
+        <w:t xml:space="preserve">, </w:t>
+      </w:r>
+      <w:proofErr w:type="spellStart"/>
+      <w:r>
+        <w:rPr>
+          <w:rFonts w:eastAsia="Calibri"/>
+          <w:sz w:val="28"/>
+          <w:szCs w:val="28"/>
+          <w:lang w:val="en-AU" w:eastAsia="en-US"/>
+        </w:rPr>
+        <w:t>bu</w:t>
+      </w:r>
+      <w:proofErr w:type="spellEnd"/>
+      <w:r>
+        <w:rPr>
+          <w:rFonts w:eastAsia="Calibri"/>
+          <w:sz w:val="28"/>
+          <w:szCs w:val="28"/>
+          <w:lang w:val="en-AU" w:eastAsia="en-US"/>
+        </w:rPr>
+        <w:t xml:space="preserve"> </w:t>
+      </w:r>
+      <w:proofErr w:type="spellStart"/>
+      <w:r>
+        <w:rPr>
+          <w:rFonts w:eastAsia="Calibri"/>
+          <w:sz w:val="28"/>
+          <w:szCs w:val="28"/>
+          <w:lang w:val="en-AU" w:eastAsia="en-US"/>
+        </w:rPr>
+        <w:t>usullar</w:t>
+      </w:r>
+      <w:proofErr w:type="spellEnd"/>
+      <w:r>
+        <w:rPr>
+          <w:rFonts w:eastAsia="Calibri"/>
+          <w:sz w:val="28"/>
+          <w:szCs w:val="28"/>
+          <w:lang w:val="en-AU" w:eastAsia="en-US"/>
+        </w:rPr>
+        <w:t xml:space="preserve"> </w:t>
+      </w:r>
+      <w:proofErr w:type="spellStart"/>
+      <w:r>
+        <w:rPr>
+          <w:rFonts w:eastAsia="Calibri"/>
+          <w:sz w:val="28"/>
+          <w:szCs w:val="28"/>
+          <w:lang w:val="en-AU" w:eastAsia="en-US"/>
+        </w:rPr>
+        <w:t>orqali</w:t>
+      </w:r>
+      <w:proofErr w:type="spellEnd"/>
+      <w:r>
+        <w:rPr>
+          <w:rFonts w:eastAsia="Calibri"/>
+          <w:sz w:val="28"/>
+          <w:szCs w:val="28"/>
+          <w:lang w:val="en-AU" w:eastAsia="en-US"/>
+        </w:rPr>
+        <w:t xml:space="preserve"> </w:t>
+      </w:r>
+      <w:proofErr w:type="spellStart"/>
+      <w:r>
+        <w:rPr>
+          <w:rFonts w:eastAsia="Calibri"/>
+          <w:sz w:val="28"/>
+          <w:szCs w:val="28"/>
+          <w:lang w:val="en-AU" w:eastAsia="en-US"/>
+        </w:rPr>
+        <w:t>foydalanuvchilar</w:t>
+      </w:r>
+      <w:proofErr w:type="spellEnd"/>
+      <w:r>
+        <w:rPr>
+          <w:rFonts w:eastAsia="Calibri"/>
+          <w:sz w:val="28"/>
+          <w:szCs w:val="28"/>
+          <w:lang w:val="en-AU" w:eastAsia="en-US"/>
+        </w:rPr>
+        <w:t xml:space="preserve"> </w:t>
+      </w:r>
+      <w:proofErr w:type="spellStart"/>
+      <w:r>
+        <w:rPr>
+          <w:rFonts w:eastAsia="Calibri"/>
+          <w:sz w:val="28"/>
+          <w:szCs w:val="28"/>
+          <w:lang w:val="en-AU" w:eastAsia="en-US"/>
+        </w:rPr>
+        <w:t>yoki</w:t>
+      </w:r>
+      <w:proofErr w:type="spellEnd"/>
+      <w:r>
+        <w:rPr>
+          <w:rFonts w:eastAsia="Calibri"/>
+          <w:sz w:val="28"/>
+          <w:szCs w:val="28"/>
+          <w:lang w:val="en-AU" w:eastAsia="en-US"/>
+        </w:rPr>
+        <w:t xml:space="preserve"> </w:t>
+      </w:r>
+      <w:proofErr w:type="spellStart"/>
+      <w:r>
+        <w:rPr>
+          <w:rFonts w:eastAsia="Calibri"/>
+          <w:sz w:val="28"/>
+          <w:szCs w:val="28"/>
+          <w:lang w:val="en-AU" w:eastAsia="en-US"/>
+        </w:rPr>
+        <w:t>qurilmalar</w:t>
+      </w:r>
+      <w:proofErr w:type="spellEnd"/>
+      <w:r>
+        <w:rPr>
+          <w:rFonts w:eastAsia="Calibri"/>
+          <w:sz w:val="28"/>
+          <w:szCs w:val="28"/>
+          <w:lang w:val="en-AU" w:eastAsia="en-US"/>
+        </w:rPr>
+        <w:t xml:space="preserve"> </w:t>
+      </w:r>
+      <w:proofErr w:type="spellStart"/>
+      <w:r>
+        <w:rPr>
+          <w:rFonts w:eastAsia="Calibri"/>
+          <w:sz w:val="28"/>
+          <w:szCs w:val="28"/>
+          <w:lang w:val="en-AU" w:eastAsia="en-US"/>
+        </w:rPr>
+        <w:t>uchun</w:t>
+      </w:r>
+      <w:proofErr w:type="spellEnd"/>
+      <w:r>
+        <w:rPr>
+          <w:rFonts w:eastAsia="Calibri"/>
+          <w:sz w:val="28"/>
+          <w:szCs w:val="28"/>
+          <w:lang w:val="en-AU" w:eastAsia="en-US"/>
+        </w:rPr>
+        <w:t xml:space="preserve"> </w:t>
+      </w:r>
+      <w:proofErr w:type="spellStart"/>
+      <w:r>
+        <w:rPr>
+          <w:rFonts w:eastAsia="Calibri"/>
+          <w:sz w:val="28"/>
+          <w:szCs w:val="28"/>
+          <w:lang w:val="en-AU" w:eastAsia="en-US"/>
+        </w:rPr>
+        <w:t>har</w:t>
+      </w:r>
+      <w:proofErr w:type="spellEnd"/>
+      <w:r>
+        <w:rPr>
+          <w:rFonts w:eastAsia="Calibri"/>
+          <w:sz w:val="28"/>
+          <w:szCs w:val="28"/>
+          <w:lang w:val="en-AU" w:eastAsia="en-US"/>
+        </w:rPr>
+        <w:t xml:space="preserve"> </w:t>
+      </w:r>
+      <w:proofErr w:type="spellStart"/>
+      <w:r>
+        <w:rPr>
+          <w:rFonts w:eastAsia="Calibri"/>
+          <w:sz w:val="28"/>
+          <w:szCs w:val="28"/>
+          <w:lang w:val="en-AU" w:eastAsia="en-US"/>
+        </w:rPr>
+        <w:t>bir</w:t>
+      </w:r>
+      <w:proofErr w:type="spellEnd"/>
+      <w:r>
+        <w:rPr>
+          <w:rFonts w:eastAsia="Calibri"/>
+          <w:sz w:val="28"/>
+          <w:szCs w:val="28"/>
+          <w:lang w:val="en-AU" w:eastAsia="en-US"/>
+        </w:rPr>
+        <w:t xml:space="preserve"> </w:t>
+      </w:r>
+      <w:proofErr w:type="spellStart"/>
+      <w:r>
+        <w:rPr>
+          <w:rFonts w:eastAsia="Calibri"/>
+          <w:sz w:val="28"/>
+          <w:szCs w:val="28"/>
+          <w:lang w:val="en-AU" w:eastAsia="en-US"/>
+        </w:rPr>
+        <w:t>kalitni</w:t>
+      </w:r>
+      <w:proofErr w:type="spellEnd"/>
+      <w:r>
+        <w:rPr>
+          <w:rFonts w:eastAsia="Calibri"/>
+          <w:sz w:val="28"/>
+          <w:szCs w:val="28"/>
+          <w:lang w:val="en-AU" w:eastAsia="en-US"/>
+        </w:rPr>
+        <w:t xml:space="preserve"> </w:t>
+      </w:r>
+      <w:proofErr w:type="spellStart"/>
+      <w:r>
+        <w:rPr>
+          <w:rFonts w:eastAsia="Calibri"/>
+          <w:sz w:val="28"/>
+          <w:szCs w:val="28"/>
+          <w:lang w:val="en-AU" w:eastAsia="en-US"/>
+        </w:rPr>
+        <w:t>o'ziga</w:t>
+      </w:r>
+      <w:proofErr w:type="spellEnd"/>
+      <w:r>
+        <w:rPr>
+          <w:rFonts w:eastAsia="Calibri"/>
+          <w:sz w:val="28"/>
+          <w:szCs w:val="28"/>
+          <w:lang w:val="en-AU" w:eastAsia="en-US"/>
+        </w:rPr>
+        <w:t xml:space="preserve"> </w:t>
+      </w:r>
+      <w:proofErr w:type="spellStart"/>
+      <w:r>
+        <w:rPr>
+          <w:rFonts w:eastAsia="Calibri"/>
+          <w:sz w:val="28"/>
+          <w:szCs w:val="28"/>
+          <w:lang w:val="en-AU" w:eastAsia="en-US"/>
+        </w:rPr>
+        <w:t>xos</w:t>
+      </w:r>
+      <w:proofErr w:type="spellEnd"/>
+      <w:r>
+        <w:rPr>
+          <w:rFonts w:eastAsia="Calibri"/>
+          <w:sz w:val="28"/>
+          <w:szCs w:val="28"/>
+          <w:lang w:val="en-AU" w:eastAsia="en-US"/>
+        </w:rPr>
+        <w:t xml:space="preserve"> </w:t>
+      </w:r>
+      <w:proofErr w:type="spellStart"/>
+      <w:r>
+        <w:rPr>
+          <w:rFonts w:eastAsia="Calibri"/>
+          <w:sz w:val="28"/>
+          <w:szCs w:val="28"/>
+          <w:lang w:val="en-AU" w:eastAsia="en-US"/>
+        </w:rPr>
+        <w:t>ko‘rinishga</w:t>
+      </w:r>
+      <w:proofErr w:type="spellEnd"/>
+      <w:r>
+        <w:rPr>
+          <w:rFonts w:eastAsia="Calibri"/>
+          <w:sz w:val="28"/>
+          <w:szCs w:val="28"/>
+          <w:lang w:val="en-AU" w:eastAsia="en-US"/>
+        </w:rPr>
+        <w:t xml:space="preserve"> </w:t>
+      </w:r>
+      <w:proofErr w:type="spellStart"/>
+      <w:r>
+        <w:rPr>
+          <w:rFonts w:eastAsia="Calibri"/>
+          <w:sz w:val="28"/>
+          <w:szCs w:val="28"/>
+          <w:lang w:val="en-AU" w:eastAsia="en-US"/>
+        </w:rPr>
+        <w:t>aylantirib</w:t>
+      </w:r>
+      <w:proofErr w:type="spellEnd"/>
+      <w:r>
+        <w:rPr>
+          <w:rFonts w:eastAsia="Calibri"/>
+          <w:sz w:val="28"/>
+          <w:szCs w:val="28"/>
+          <w:lang w:val="en-AU" w:eastAsia="en-US"/>
+        </w:rPr>
+        <w:t xml:space="preserve">, </w:t>
+      </w:r>
+      <w:proofErr w:type="spellStart"/>
+      <w:r>
+        <w:rPr>
+          <w:rFonts w:eastAsia="Calibri"/>
+          <w:sz w:val="28"/>
+          <w:szCs w:val="28"/>
+          <w:lang w:val="en-AU" w:eastAsia="en-US"/>
+        </w:rPr>
+        <w:t>maxfiy</w:t>
+      </w:r>
+      <w:proofErr w:type="spellEnd"/>
+      <w:r>
+        <w:rPr>
+          <w:rFonts w:eastAsia="Calibri"/>
+          <w:sz w:val="28"/>
+          <w:szCs w:val="28"/>
+          <w:lang w:val="en-AU" w:eastAsia="en-US"/>
+        </w:rPr>
+        <w:t xml:space="preserve"> </w:t>
+      </w:r>
+      <w:proofErr w:type="spellStart"/>
+      <w:r>
+        <w:rPr>
+          <w:rFonts w:eastAsia="Calibri"/>
+          <w:sz w:val="28"/>
+          <w:szCs w:val="28"/>
+          <w:lang w:val="en-AU" w:eastAsia="en-US"/>
+        </w:rPr>
+        <w:t>ma'lumotlarga</w:t>
+      </w:r>
+      <w:proofErr w:type="spellEnd"/>
+      <w:r>
+        <w:rPr>
+          <w:rFonts w:eastAsia="Calibri"/>
+          <w:sz w:val="28"/>
+          <w:szCs w:val="28"/>
+          <w:lang w:val="en-AU" w:eastAsia="en-US"/>
+        </w:rPr>
+        <w:t xml:space="preserve"> </w:t>
+      </w:r>
+      <w:proofErr w:type="spellStart"/>
+      <w:r>
+        <w:rPr>
+          <w:rFonts w:eastAsia="Calibri"/>
+          <w:sz w:val="28"/>
+          <w:szCs w:val="28"/>
+          <w:lang w:val="en-AU" w:eastAsia="en-US"/>
+        </w:rPr>
+        <w:t>kirishni</w:t>
+      </w:r>
+      <w:proofErr w:type="spellEnd"/>
+      <w:r>
+        <w:rPr>
+          <w:rFonts w:eastAsia="Calibri"/>
+          <w:sz w:val="28"/>
+          <w:szCs w:val="28"/>
+          <w:lang w:val="en-AU" w:eastAsia="en-US"/>
+        </w:rPr>
+        <w:t xml:space="preserve"> </w:t>
+      </w:r>
+      <w:proofErr w:type="spellStart"/>
+      <w:r>
+        <w:rPr>
+          <w:rFonts w:eastAsia="Calibri"/>
+          <w:sz w:val="28"/>
+          <w:szCs w:val="28"/>
+          <w:lang w:val="en-AU" w:eastAsia="en-US"/>
+        </w:rPr>
+        <w:t>qiyinchilashtiradi</w:t>
+      </w:r>
+      <w:proofErr w:type="spellEnd"/>
+      <w:r>
+        <w:rPr>
+          <w:rFonts w:eastAsia="Calibri"/>
+          <w:sz w:val="28"/>
+          <w:szCs w:val="28"/>
+          <w:lang w:val="en-AU" w:eastAsia="en-US"/>
+        </w:rPr>
+        <w:t xml:space="preserve">. </w:t>
+      </w:r>
+      <w:proofErr w:type="spellStart"/>
+      <w:r>
+        <w:rPr>
+          <w:rFonts w:eastAsia="Calibri"/>
+          <w:sz w:val="28"/>
+          <w:szCs w:val="28"/>
+          <w:lang w:val="en-AU" w:eastAsia="en-US"/>
+        </w:rPr>
+        <w:t>Bunday</w:t>
+      </w:r>
+      <w:proofErr w:type="spellEnd"/>
+      <w:r>
+        <w:rPr>
+          <w:rFonts w:eastAsia="Calibri"/>
+          <w:sz w:val="28"/>
+          <w:szCs w:val="28"/>
+          <w:lang w:val="en-AU" w:eastAsia="en-US"/>
+        </w:rPr>
+        <w:t xml:space="preserve"> </w:t>
+      </w:r>
+      <w:proofErr w:type="spellStart"/>
+      <w:r>
+        <w:rPr>
+          <w:rFonts w:eastAsia="Calibri"/>
+          <w:sz w:val="28"/>
+          <w:szCs w:val="28"/>
+          <w:lang w:val="en-AU" w:eastAsia="en-US"/>
+        </w:rPr>
+        <w:t>kalitlar</w:t>
+      </w:r>
+      <w:proofErr w:type="spellEnd"/>
+      <w:r>
+        <w:rPr>
+          <w:rFonts w:eastAsia="Calibri"/>
+          <w:sz w:val="28"/>
+          <w:szCs w:val="28"/>
+          <w:lang w:val="en-AU" w:eastAsia="en-US"/>
+        </w:rPr>
+        <w:t xml:space="preserve"> </w:t>
+      </w:r>
+      <w:proofErr w:type="spellStart"/>
+      <w:r>
+        <w:rPr>
+          <w:rFonts w:eastAsia="Calibri"/>
+          <w:sz w:val="28"/>
+          <w:szCs w:val="28"/>
+          <w:lang w:val="en-AU" w:eastAsia="en-US"/>
+        </w:rPr>
+        <w:t>xavfsizlikni</w:t>
+      </w:r>
+      <w:proofErr w:type="spellEnd"/>
+      <w:r>
+        <w:rPr>
+          <w:rFonts w:eastAsia="Calibri"/>
+          <w:sz w:val="28"/>
+          <w:szCs w:val="28"/>
+          <w:lang w:val="en-AU" w:eastAsia="en-US"/>
+        </w:rPr>
+        <w:t xml:space="preserve"> </w:t>
+      </w:r>
+      <w:proofErr w:type="spellStart"/>
+      <w:r>
+        <w:rPr>
+          <w:rFonts w:eastAsia="Calibri"/>
+          <w:sz w:val="28"/>
+          <w:szCs w:val="28"/>
+          <w:lang w:val="en-AU" w:eastAsia="en-US"/>
+        </w:rPr>
+        <w:t>oshiradi</w:t>
+      </w:r>
+      <w:proofErr w:type="spellEnd"/>
+      <w:r>
+        <w:rPr>
+          <w:rFonts w:eastAsia="Calibri"/>
+          <w:sz w:val="28"/>
+          <w:szCs w:val="28"/>
+          <w:lang w:val="en-AU" w:eastAsia="en-US"/>
+        </w:rPr>
+        <w:t xml:space="preserve"> </w:t>
+      </w:r>
+      <w:proofErr w:type="spellStart"/>
+      <w:proofErr w:type="gramStart"/>
+      <w:r>
+        <w:rPr>
+          <w:rFonts w:eastAsia="Calibri"/>
+          <w:sz w:val="28"/>
+          <w:szCs w:val="28"/>
+          <w:lang w:val="en-AU" w:eastAsia="en-US"/>
+        </w:rPr>
+        <w:t>va</w:t>
+      </w:r>
+      <w:proofErr w:type="spellEnd"/>
+      <w:proofErr w:type="gramEnd"/>
+      <w:r>
+        <w:rPr>
+          <w:rFonts w:eastAsia="Calibri"/>
+          <w:sz w:val="28"/>
+          <w:szCs w:val="28"/>
+          <w:lang w:val="en-AU" w:eastAsia="en-US"/>
+        </w:rPr>
+        <w:t xml:space="preserve"> </w:t>
+      </w:r>
+      <w:proofErr w:type="spellStart"/>
+      <w:r>
+        <w:rPr>
+          <w:rFonts w:eastAsia="Calibri"/>
+          <w:sz w:val="28"/>
+          <w:szCs w:val="28"/>
+          <w:lang w:val="en-AU" w:eastAsia="en-US"/>
+        </w:rPr>
+        <w:t>maxfiy</w:t>
+      </w:r>
+      <w:proofErr w:type="spellEnd"/>
+      <w:r>
+        <w:rPr>
+          <w:rFonts w:eastAsia="Calibri"/>
+          <w:sz w:val="28"/>
+          <w:szCs w:val="28"/>
+          <w:lang w:val="en-AU" w:eastAsia="en-US"/>
+        </w:rPr>
+        <w:t xml:space="preserve"> </w:t>
+      </w:r>
+      <w:proofErr w:type="spellStart"/>
+      <w:r>
+        <w:rPr>
+          <w:rFonts w:eastAsia="Calibri"/>
+          <w:sz w:val="28"/>
+          <w:szCs w:val="28"/>
+          <w:lang w:val="en-AU" w:eastAsia="en-US"/>
+        </w:rPr>
+        <w:t>ma'lumotlarni</w:t>
+      </w:r>
+      <w:proofErr w:type="spellEnd"/>
+      <w:r>
+        <w:rPr>
+          <w:rFonts w:eastAsia="Calibri"/>
+          <w:sz w:val="28"/>
+          <w:szCs w:val="28"/>
+          <w:lang w:val="en-AU" w:eastAsia="en-US"/>
+        </w:rPr>
+        <w:t xml:space="preserve"> </w:t>
+      </w:r>
+      <w:proofErr w:type="spellStart"/>
+      <w:r>
+        <w:rPr>
+          <w:rFonts w:eastAsia="Calibri"/>
+          <w:sz w:val="28"/>
+          <w:szCs w:val="28"/>
+          <w:lang w:val="en-AU" w:eastAsia="en-US"/>
+        </w:rPr>
+        <w:t>himoyalashda</w:t>
+      </w:r>
+      <w:proofErr w:type="spellEnd"/>
+      <w:r>
+        <w:rPr>
+          <w:rFonts w:eastAsia="Calibri"/>
+          <w:sz w:val="28"/>
+          <w:szCs w:val="28"/>
+          <w:lang w:val="en-AU" w:eastAsia="en-US"/>
+        </w:rPr>
+        <w:t xml:space="preserve"> </w:t>
+      </w:r>
+      <w:proofErr w:type="spellStart"/>
+      <w:r>
+        <w:rPr>
+          <w:rFonts w:eastAsia="Calibri"/>
+          <w:sz w:val="28"/>
+          <w:szCs w:val="28"/>
+          <w:lang w:val="en-AU" w:eastAsia="en-US"/>
+        </w:rPr>
+        <w:t>yordam</w:t>
+      </w:r>
+      <w:proofErr w:type="spellEnd"/>
+      <w:r>
+        <w:rPr>
+          <w:rFonts w:eastAsia="Calibri"/>
+          <w:sz w:val="28"/>
+          <w:szCs w:val="28"/>
+          <w:lang w:val="en-AU" w:eastAsia="en-US"/>
+        </w:rPr>
+        <w:t xml:space="preserve"> </w:t>
+      </w:r>
+      <w:proofErr w:type="spellStart"/>
+      <w:r>
+        <w:rPr>
+          <w:rFonts w:eastAsia="Calibri"/>
+          <w:sz w:val="28"/>
+          <w:szCs w:val="28"/>
+          <w:lang w:val="en-AU" w:eastAsia="en-US"/>
+        </w:rPr>
+        <w:t>beradi</w:t>
+      </w:r>
+      <w:proofErr w:type="spellEnd"/>
+      <w:r>
+        <w:rPr>
+          <w:rFonts w:eastAsia="Calibri"/>
+          <w:sz w:val="28"/>
+          <w:szCs w:val="28"/>
+          <w:lang w:val="en-AU" w:eastAsia="en-US"/>
+        </w:rPr>
+        <w:t xml:space="preserve">. </w:t>
+      </w:r>
+      <w:proofErr w:type="spellStart"/>
+      <w:r>
+        <w:rPr>
+          <w:rFonts w:eastAsia="Calibri"/>
+          <w:sz w:val="28"/>
+          <w:szCs w:val="28"/>
+          <w:lang w:val="en-AU" w:eastAsia="en-US"/>
+        </w:rPr>
+        <w:t>Buning</w:t>
+      </w:r>
+      <w:proofErr w:type="spellEnd"/>
+      <w:r>
+        <w:rPr>
+          <w:rFonts w:eastAsia="Calibri"/>
+          <w:sz w:val="28"/>
+          <w:szCs w:val="28"/>
+          <w:lang w:val="en-AU" w:eastAsia="en-US"/>
+        </w:rPr>
+        <w:t xml:space="preserve"> </w:t>
+      </w:r>
+      <w:proofErr w:type="spellStart"/>
+      <w:r>
+        <w:rPr>
+          <w:rFonts w:eastAsia="Calibri"/>
+          <w:sz w:val="28"/>
+          <w:szCs w:val="28"/>
+          <w:lang w:val="en-AU" w:eastAsia="en-US"/>
+        </w:rPr>
+        <w:t>yanada</w:t>
+      </w:r>
+      <w:proofErr w:type="spellEnd"/>
+      <w:r>
+        <w:rPr>
+          <w:rFonts w:eastAsia="Calibri"/>
+          <w:sz w:val="28"/>
+          <w:szCs w:val="28"/>
+          <w:lang w:val="en-AU" w:eastAsia="en-US"/>
+        </w:rPr>
+        <w:t xml:space="preserve"> </w:t>
+      </w:r>
+      <w:proofErr w:type="spellStart"/>
+      <w:proofErr w:type="gramStart"/>
+      <w:r>
+        <w:rPr>
+          <w:rFonts w:eastAsia="Calibri"/>
+          <w:sz w:val="28"/>
+          <w:szCs w:val="28"/>
+          <w:lang w:val="en-AU" w:eastAsia="en-US"/>
+        </w:rPr>
+        <w:t>ko‘proq</w:t>
+      </w:r>
+      <w:proofErr w:type="spellEnd"/>
+      <w:proofErr w:type="gramEnd"/>
+      <w:r>
+        <w:rPr>
+          <w:rFonts w:eastAsia="Calibri"/>
+          <w:sz w:val="28"/>
+          <w:szCs w:val="28"/>
+          <w:lang w:val="en-AU" w:eastAsia="en-US"/>
+        </w:rPr>
+        <w:t xml:space="preserve"> </w:t>
+      </w:r>
+      <w:proofErr w:type="spellStart"/>
+      <w:r>
+        <w:rPr>
+          <w:rFonts w:eastAsia="Calibri"/>
+          <w:sz w:val="28"/>
+          <w:szCs w:val="28"/>
+          <w:lang w:val="en-AU" w:eastAsia="en-US"/>
+        </w:rPr>
+        <w:t>ishlatiladigan</w:t>
+      </w:r>
+      <w:proofErr w:type="spellEnd"/>
+      <w:r>
+        <w:rPr>
+          <w:rFonts w:eastAsia="Calibri"/>
+          <w:sz w:val="28"/>
+          <w:szCs w:val="28"/>
+          <w:lang w:val="en-AU" w:eastAsia="en-US"/>
+        </w:rPr>
+        <w:t xml:space="preserve"> </w:t>
+      </w:r>
+      <w:proofErr w:type="spellStart"/>
+      <w:r>
+        <w:rPr>
+          <w:rFonts w:eastAsia="Calibri"/>
+          <w:sz w:val="28"/>
+          <w:szCs w:val="28"/>
+          <w:lang w:val="en-AU" w:eastAsia="en-US"/>
+        </w:rPr>
+        <w:t>sohalar</w:t>
+      </w:r>
+      <w:proofErr w:type="spellEnd"/>
+      <w:r>
+        <w:rPr>
+          <w:rFonts w:eastAsia="Calibri"/>
+          <w:sz w:val="28"/>
+          <w:szCs w:val="28"/>
+          <w:lang w:val="en-AU" w:eastAsia="en-US"/>
+        </w:rPr>
+        <w:t xml:space="preserve"> </w:t>
+      </w:r>
+      <w:proofErr w:type="spellStart"/>
+      <w:r>
+        <w:rPr>
+          <w:rFonts w:eastAsia="Calibri"/>
+          <w:sz w:val="28"/>
+          <w:szCs w:val="28"/>
+          <w:lang w:val="en-AU" w:eastAsia="en-US"/>
+        </w:rPr>
+        <w:t>esa</w:t>
+      </w:r>
+      <w:proofErr w:type="spellEnd"/>
+      <w:r>
+        <w:rPr>
+          <w:rFonts w:eastAsia="Calibri"/>
+          <w:sz w:val="28"/>
+          <w:szCs w:val="28"/>
+          <w:lang w:val="en-AU" w:eastAsia="en-US"/>
+        </w:rPr>
+        <w:t>,</w:t>
+      </w:r>
+    </w:p>
+    <w:p>
+      <w:pPr>
+        <w:pStyle w:val="1"/>
+        <w:shd w:val="clear" w:color="auto" w:fill="FFFFFF"/>
+        <w:spacing w:line="360" w:lineRule="auto"/>
+        <w:jc w:val="both"/>
+        <w:rPr>
+          <w:rFonts w:eastAsia="Calibri"/>
+          <w:sz w:val="28"/>
+          <w:szCs w:val="28"/>
+          <w:lang w:val="en-US" w:eastAsia="en-US"/>
+        </w:rPr>
+      </w:pPr>
+      <w:proofErr w:type="spellStart"/>
+      <w:proofErr w:type="gramStart"/>
+      <w:r>
+        <w:rPr>
+          <w:rFonts w:eastAsia="Calibri"/>
+          <w:sz w:val="28"/>
+          <w:szCs w:val="28"/>
+          <w:lang w:val="en-AU" w:eastAsia="en-US"/>
+        </w:rPr>
+        <w:t>banklar</w:t>
+      </w:r>
+      <w:proofErr w:type="spellEnd"/>
+      <w:proofErr w:type="gramEnd"/>
+      <w:r>
+        <w:rPr>
+          <w:rFonts w:eastAsia="Calibri"/>
+          <w:sz w:val="28"/>
+          <w:szCs w:val="28"/>
+          <w:lang w:val="en-AU" w:eastAsia="en-US"/>
+        </w:rPr>
+        <w:t xml:space="preserve"> </w:t>
+      </w:r>
+      <w:proofErr w:type="spellStart"/>
+      <w:r>
+        <w:rPr>
+          <w:rFonts w:eastAsia="Calibri"/>
+          <w:sz w:val="28"/>
+          <w:szCs w:val="28"/>
+          <w:lang w:val="en-AU" w:eastAsia="en-US"/>
+        </w:rPr>
+        <w:t>va</w:t>
+      </w:r>
+      <w:proofErr w:type="spellEnd"/>
+      <w:r>
+        <w:rPr>
+          <w:rFonts w:eastAsia="Calibri"/>
+          <w:sz w:val="28"/>
+          <w:szCs w:val="28"/>
+          <w:lang w:val="en-AU" w:eastAsia="en-US"/>
+        </w:rPr>
+        <w:t xml:space="preserve"> </w:t>
+      </w:r>
+      <w:proofErr w:type="spellStart"/>
+      <w:r>
+        <w:rPr>
+          <w:rFonts w:eastAsia="Calibri"/>
+          <w:sz w:val="28"/>
+          <w:szCs w:val="28"/>
+          <w:lang w:val="en-AU" w:eastAsia="en-US"/>
+        </w:rPr>
+        <w:t>boshqa</w:t>
+      </w:r>
+      <w:proofErr w:type="spellEnd"/>
+      <w:r>
+        <w:rPr>
+          <w:rFonts w:eastAsia="Calibri"/>
+          <w:sz w:val="28"/>
+          <w:szCs w:val="28"/>
+          <w:lang w:val="en-AU" w:eastAsia="en-US"/>
+        </w:rPr>
+        <w:t xml:space="preserve"> </w:t>
+      </w:r>
+      <w:proofErr w:type="spellStart"/>
+      <w:r>
+        <w:rPr>
+          <w:rFonts w:eastAsia="Calibri"/>
+          <w:sz w:val="28"/>
+          <w:szCs w:val="28"/>
+          <w:lang w:val="en-AU" w:eastAsia="en-US"/>
+        </w:rPr>
+        <w:t>moliyaviy</w:t>
+      </w:r>
+      <w:proofErr w:type="spellEnd"/>
+      <w:r>
+        <w:rPr>
+          <w:rFonts w:eastAsia="Calibri"/>
+          <w:sz w:val="28"/>
+          <w:szCs w:val="28"/>
+          <w:lang w:val="en-AU" w:eastAsia="en-US"/>
+        </w:rPr>
+        <w:t xml:space="preserve"> </w:t>
+      </w:r>
+      <w:proofErr w:type="spellStart"/>
+      <w:r>
+        <w:rPr>
+          <w:rFonts w:eastAsia="Calibri"/>
+          <w:sz w:val="28"/>
+          <w:szCs w:val="28"/>
+          <w:lang w:val="en-AU" w:eastAsia="en-US"/>
+        </w:rPr>
+        <w:t>tashkilotlar</w:t>
+      </w:r>
+      <w:proofErr w:type="spellEnd"/>
+      <w:r>
+        <w:rPr>
+          <w:rFonts w:eastAsia="Calibri"/>
+          <w:sz w:val="28"/>
+          <w:szCs w:val="28"/>
+          <w:lang w:val="en-AU" w:eastAsia="en-US"/>
+        </w:rPr>
+        <w:t xml:space="preserve">, </w:t>
+      </w:r>
+      <w:proofErr w:type="spellStart"/>
+      <w:r>
+        <w:rPr>
+          <w:rFonts w:eastAsia="Calibri"/>
+          <w:sz w:val="28"/>
+          <w:szCs w:val="28"/>
+          <w:lang w:val="en-AU" w:eastAsia="en-US"/>
+        </w:rPr>
+        <w:t>shaxsiy</w:t>
+      </w:r>
+      <w:proofErr w:type="spellEnd"/>
+      <w:r>
+        <w:rPr>
+          <w:rFonts w:eastAsia="Calibri"/>
+          <w:sz w:val="28"/>
+          <w:szCs w:val="28"/>
+          <w:lang w:val="en-AU" w:eastAsia="en-US"/>
+        </w:rPr>
+        <w:t xml:space="preserve"> </w:t>
+      </w:r>
+      <w:proofErr w:type="spellStart"/>
+      <w:r>
+        <w:rPr>
+          <w:rFonts w:eastAsia="Calibri"/>
+          <w:sz w:val="28"/>
+          <w:szCs w:val="28"/>
+          <w:lang w:val="en-AU" w:eastAsia="en-US"/>
+        </w:rPr>
+        <w:t>ma'lumotlarni</w:t>
+      </w:r>
+      <w:proofErr w:type="spellEnd"/>
+      <w:r>
+        <w:rPr>
+          <w:rFonts w:eastAsia="Calibri"/>
+          <w:sz w:val="28"/>
+          <w:szCs w:val="28"/>
+          <w:lang w:val="en-AU" w:eastAsia="en-US"/>
+        </w:rPr>
+        <w:t xml:space="preserve"> </w:t>
+      </w:r>
+      <w:proofErr w:type="spellStart"/>
+      <w:r>
+        <w:rPr>
+          <w:rFonts w:eastAsia="Calibri"/>
+          <w:sz w:val="28"/>
+          <w:szCs w:val="28"/>
+          <w:lang w:val="en-AU" w:eastAsia="en-US"/>
+        </w:rPr>
+        <w:t>saqlashga</w:t>
+      </w:r>
+      <w:proofErr w:type="spellEnd"/>
+      <w:r>
+        <w:rPr>
+          <w:rFonts w:eastAsia="Calibri"/>
+          <w:sz w:val="28"/>
+          <w:szCs w:val="28"/>
+          <w:lang w:val="en-AU" w:eastAsia="en-US"/>
+        </w:rPr>
+        <w:t xml:space="preserve"> </w:t>
+      </w:r>
+      <w:proofErr w:type="spellStart"/>
+      <w:r>
+        <w:rPr>
+          <w:rFonts w:eastAsia="Calibri"/>
+          <w:sz w:val="28"/>
+          <w:szCs w:val="28"/>
+          <w:lang w:val="en-AU" w:eastAsia="en-US"/>
+        </w:rPr>
+        <w:t>qodir</w:t>
+      </w:r>
+      <w:proofErr w:type="spellEnd"/>
+      <w:r>
+        <w:rPr>
+          <w:rFonts w:eastAsia="Calibri"/>
+          <w:sz w:val="28"/>
+          <w:szCs w:val="28"/>
+          <w:lang w:val="en-AU" w:eastAsia="en-US"/>
+        </w:rPr>
+        <w:t xml:space="preserve"> </w:t>
+      </w:r>
+      <w:proofErr w:type="spellStart"/>
+      <w:r>
+        <w:rPr>
+          <w:rFonts w:eastAsia="Calibri"/>
+          <w:sz w:val="28"/>
+          <w:szCs w:val="28"/>
+          <w:lang w:val="en-AU" w:eastAsia="en-US"/>
+        </w:rPr>
+        <w:t>bo'lgan</w:t>
+      </w:r>
+      <w:proofErr w:type="spellEnd"/>
+      <w:r>
+        <w:rPr>
+          <w:rFonts w:eastAsia="Calibri"/>
+          <w:sz w:val="28"/>
+          <w:szCs w:val="28"/>
+          <w:lang w:val="en-AU" w:eastAsia="en-US"/>
+        </w:rPr>
+        <w:t xml:space="preserve"> </w:t>
+      </w:r>
+      <w:proofErr w:type="spellStart"/>
+      <w:r>
+        <w:rPr>
+          <w:rFonts w:eastAsia="Calibri"/>
+          <w:sz w:val="28"/>
+          <w:szCs w:val="28"/>
+          <w:lang w:val="en-AU" w:eastAsia="en-US"/>
+        </w:rPr>
+        <w:t>tashkilotlar</w:t>
+      </w:r>
+      <w:proofErr w:type="spellEnd"/>
+      <w:r>
+        <w:rPr>
+          <w:rFonts w:eastAsia="Calibri"/>
+          <w:sz w:val="28"/>
+          <w:szCs w:val="28"/>
+          <w:lang w:val="en-AU" w:eastAsia="en-US"/>
+        </w:rPr>
+        <w:t xml:space="preserve">, </w:t>
+      </w:r>
+      <w:proofErr w:type="spellStart"/>
+      <w:r>
+        <w:rPr>
+          <w:rFonts w:eastAsia="Calibri"/>
+          <w:sz w:val="28"/>
+          <w:szCs w:val="28"/>
+          <w:lang w:val="en-AU" w:eastAsia="en-US"/>
+        </w:rPr>
+        <w:t>telekomunikatsiya</w:t>
+      </w:r>
+      <w:proofErr w:type="spellEnd"/>
+      <w:r>
+        <w:rPr>
+          <w:rFonts w:eastAsia="Calibri"/>
+          <w:sz w:val="28"/>
+          <w:szCs w:val="28"/>
+          <w:lang w:val="en-AU" w:eastAsia="en-US"/>
+        </w:rPr>
+        <w:t xml:space="preserve"> </w:t>
+      </w:r>
+      <w:proofErr w:type="spellStart"/>
+      <w:r>
+        <w:rPr>
+          <w:rFonts w:eastAsia="Calibri"/>
+          <w:sz w:val="28"/>
+          <w:szCs w:val="28"/>
+          <w:lang w:val="en-AU" w:eastAsia="en-US"/>
+        </w:rPr>
+        <w:t>va</w:t>
+      </w:r>
+      <w:proofErr w:type="spellEnd"/>
+      <w:r>
+        <w:rPr>
+          <w:rFonts w:eastAsia="Calibri"/>
+          <w:sz w:val="28"/>
+          <w:szCs w:val="28"/>
+          <w:lang w:val="en-AU" w:eastAsia="en-US"/>
+        </w:rPr>
+        <w:t xml:space="preserve"> internet </w:t>
+      </w:r>
+      <w:proofErr w:type="spellStart"/>
+      <w:r>
+        <w:rPr>
+          <w:rFonts w:eastAsia="Calibri"/>
+          <w:sz w:val="28"/>
+          <w:szCs w:val="28"/>
+          <w:lang w:val="en-AU" w:eastAsia="en-US"/>
+        </w:rPr>
+        <w:t>xizmat</w:t>
+      </w:r>
+      <w:proofErr w:type="spellEnd"/>
+      <w:r>
+        <w:rPr>
+          <w:rFonts w:eastAsia="Calibri"/>
+          <w:sz w:val="28"/>
+          <w:szCs w:val="28"/>
+          <w:lang w:val="en-AU" w:eastAsia="en-US"/>
+        </w:rPr>
+        <w:t xml:space="preserve"> </w:t>
+      </w:r>
+      <w:proofErr w:type="spellStart"/>
+      <w:r>
+        <w:rPr>
+          <w:rFonts w:eastAsia="Calibri"/>
+          <w:sz w:val="28"/>
+          <w:szCs w:val="28"/>
+          <w:lang w:val="en-AU" w:eastAsia="en-US"/>
+        </w:rPr>
+        <w:t>ko'rsatuvchilari</w:t>
+      </w:r>
+      <w:proofErr w:type="spellEnd"/>
+      <w:r>
+        <w:rPr>
+          <w:rFonts w:eastAsia="Calibri"/>
+          <w:sz w:val="28"/>
+          <w:szCs w:val="28"/>
+          <w:lang w:val="en-AU" w:eastAsia="en-US"/>
+        </w:rPr>
+        <w:t xml:space="preserve">, </w:t>
+      </w:r>
+      <w:proofErr w:type="spellStart"/>
+      <w:r>
+        <w:rPr>
+          <w:rFonts w:eastAsia="Calibri"/>
+          <w:sz w:val="28"/>
+          <w:szCs w:val="28"/>
+          <w:lang w:val="en-AU" w:eastAsia="en-US"/>
+        </w:rPr>
+        <w:t>hukumat</w:t>
+      </w:r>
+      <w:proofErr w:type="spellEnd"/>
+      <w:r>
+        <w:rPr>
+          <w:rFonts w:eastAsia="Calibri"/>
+          <w:sz w:val="28"/>
+          <w:szCs w:val="28"/>
+          <w:lang w:val="en-AU" w:eastAsia="en-US"/>
+        </w:rPr>
+        <w:t xml:space="preserve"> </w:t>
+      </w:r>
+      <w:proofErr w:type="spellStart"/>
+      <w:r>
+        <w:rPr>
+          <w:rFonts w:eastAsia="Calibri"/>
+          <w:sz w:val="28"/>
+          <w:szCs w:val="28"/>
+          <w:lang w:val="en-AU" w:eastAsia="en-US"/>
+        </w:rPr>
+        <w:t>va</w:t>
+      </w:r>
+      <w:proofErr w:type="spellEnd"/>
+      <w:r>
+        <w:rPr>
+          <w:rFonts w:eastAsia="Calibri"/>
+          <w:sz w:val="28"/>
+          <w:szCs w:val="28"/>
+          <w:lang w:val="en-AU" w:eastAsia="en-US"/>
+        </w:rPr>
+        <w:t xml:space="preserve"> </w:t>
+      </w:r>
+      <w:proofErr w:type="spellStart"/>
+      <w:r>
+        <w:rPr>
+          <w:rFonts w:eastAsia="Calibri"/>
+          <w:sz w:val="28"/>
+          <w:szCs w:val="28"/>
+          <w:lang w:val="en-AU" w:eastAsia="en-US"/>
+        </w:rPr>
+        <w:t>maxsus</w:t>
+      </w:r>
+      <w:proofErr w:type="spellEnd"/>
+      <w:r>
+        <w:rPr>
+          <w:rFonts w:eastAsia="Calibri"/>
+          <w:sz w:val="28"/>
+          <w:szCs w:val="28"/>
+          <w:lang w:val="en-AU" w:eastAsia="en-US"/>
+        </w:rPr>
+        <w:t xml:space="preserve"> </w:t>
+      </w:r>
+      <w:proofErr w:type="spellStart"/>
+      <w:r>
+        <w:rPr>
+          <w:rFonts w:eastAsia="Calibri"/>
+          <w:sz w:val="28"/>
+          <w:szCs w:val="28"/>
+          <w:lang w:val="en-AU" w:eastAsia="en-US"/>
+        </w:rPr>
+        <w:t>tashkilotlar</w:t>
+      </w:r>
+      <w:proofErr w:type="spellEnd"/>
+      <w:r>
+        <w:rPr>
+          <w:rFonts w:eastAsia="Calibri"/>
+          <w:sz w:val="28"/>
+          <w:szCs w:val="28"/>
+          <w:lang w:val="en-AU" w:eastAsia="en-US"/>
+        </w:rPr>
+        <w:t xml:space="preserve"> </w:t>
+      </w:r>
+      <w:proofErr w:type="spellStart"/>
+      <w:r>
+        <w:rPr>
+          <w:rFonts w:eastAsia="Calibri"/>
+          <w:sz w:val="28"/>
+          <w:szCs w:val="28"/>
+          <w:lang w:val="en-AU" w:eastAsia="en-US"/>
+        </w:rPr>
+        <w:t>kabi</w:t>
+      </w:r>
+      <w:proofErr w:type="spellEnd"/>
+      <w:r>
+        <w:rPr>
+          <w:rFonts w:eastAsia="Calibri"/>
+          <w:sz w:val="28"/>
+          <w:szCs w:val="28"/>
+          <w:lang w:val="en-AU" w:eastAsia="en-US"/>
+        </w:rPr>
+        <w:t xml:space="preserve"> </w:t>
+      </w:r>
+      <w:proofErr w:type="spellStart"/>
+      <w:r>
+        <w:rPr>
+          <w:rFonts w:eastAsia="Calibri"/>
+          <w:sz w:val="28"/>
+          <w:szCs w:val="28"/>
+          <w:lang w:val="en-AU" w:eastAsia="en-US"/>
+        </w:rPr>
+        <w:t>sohalar</w:t>
+      </w:r>
+      <w:proofErr w:type="spellEnd"/>
+      <w:r>
+        <w:rPr>
+          <w:rFonts w:eastAsia="Calibri"/>
+          <w:sz w:val="28"/>
+          <w:szCs w:val="28"/>
+          <w:lang w:val="en-AU" w:eastAsia="en-US"/>
+        </w:rPr>
+        <w:t xml:space="preserve"> </w:t>
+      </w:r>
+      <w:proofErr w:type="spellStart"/>
+      <w:r>
+        <w:rPr>
+          <w:rFonts w:eastAsia="Calibri"/>
+          <w:sz w:val="28"/>
+          <w:szCs w:val="28"/>
+          <w:lang w:val="en-AU" w:eastAsia="en-US"/>
+        </w:rPr>
+        <w:t>kiritiladi</w:t>
+      </w:r>
+      <w:proofErr w:type="spellEnd"/>
+      <w:r>
+        <w:rPr>
+          <w:rFonts w:eastAsia="Calibri"/>
+          <w:sz w:val="28"/>
+          <w:szCs w:val="28"/>
+          <w:lang w:val="en-AU" w:eastAsia="en-US"/>
+        </w:rPr>
+        <w:t xml:space="preserve"> </w:t>
+      </w:r>
+      <w:proofErr w:type="spellStart"/>
+      <w:r>
+        <w:rPr>
+          <w:rFonts w:eastAsia="Calibri"/>
+          <w:sz w:val="28"/>
+          <w:szCs w:val="28"/>
+          <w:lang w:val="en-AU" w:eastAsia="en-US"/>
+        </w:rPr>
+        <w:t>foydalanuvchilar</w:t>
+      </w:r>
+      <w:proofErr w:type="spellEnd"/>
+      <w:r>
+        <w:rPr>
+          <w:rFonts w:eastAsia="Calibri"/>
+          <w:sz w:val="28"/>
+          <w:szCs w:val="28"/>
+          <w:lang w:val="en-AU" w:eastAsia="en-US"/>
+        </w:rPr>
+        <w:t xml:space="preserve"> </w:t>
+      </w:r>
+      <w:proofErr w:type="spellStart"/>
+      <w:r>
+        <w:rPr>
+          <w:rFonts w:eastAsia="Calibri"/>
+          <w:sz w:val="28"/>
+          <w:szCs w:val="28"/>
+          <w:lang w:val="en-AU" w:eastAsia="en-US"/>
+        </w:rPr>
+        <w:t>autentifikatsiyasi</w:t>
+      </w:r>
+      <w:proofErr w:type="spellEnd"/>
+      <w:r>
+        <w:rPr>
+          <w:rFonts w:eastAsia="Calibri"/>
+          <w:sz w:val="28"/>
+          <w:szCs w:val="28"/>
+          <w:lang w:val="en-AU" w:eastAsia="en-US"/>
+        </w:rPr>
+        <w:t xml:space="preserve">, </w:t>
+      </w:r>
+      <w:proofErr w:type="spellStart"/>
+      <w:r>
+        <w:rPr>
+          <w:rFonts w:eastAsia="Calibri"/>
+          <w:sz w:val="28"/>
+          <w:szCs w:val="28"/>
+          <w:lang w:val="en-AU" w:eastAsia="en-US"/>
+        </w:rPr>
+        <w:t>maxfiylik</w:t>
+      </w:r>
+      <w:proofErr w:type="spellEnd"/>
+      <w:r>
+        <w:rPr>
+          <w:rFonts w:eastAsia="Calibri"/>
+          <w:sz w:val="28"/>
+          <w:szCs w:val="28"/>
+          <w:lang w:val="en-AU" w:eastAsia="en-US"/>
+        </w:rPr>
+        <w:t xml:space="preserve">, </w:t>
+      </w:r>
+      <w:proofErr w:type="spellStart"/>
+      <w:r>
+        <w:rPr>
+          <w:rFonts w:eastAsia="Calibri"/>
+          <w:sz w:val="28"/>
+          <w:szCs w:val="28"/>
+          <w:lang w:val="en-AU" w:eastAsia="en-US"/>
+        </w:rPr>
+        <w:t>samarali</w:t>
+      </w:r>
+      <w:proofErr w:type="spellEnd"/>
+      <w:r>
+        <w:rPr>
+          <w:rFonts w:eastAsia="Calibri"/>
+          <w:sz w:val="28"/>
+          <w:szCs w:val="28"/>
+          <w:lang w:val="en-AU" w:eastAsia="en-US"/>
+        </w:rPr>
+        <w:t xml:space="preserve"> </w:t>
+      </w:r>
+      <w:proofErr w:type="spellStart"/>
+      <w:r>
+        <w:rPr>
+          <w:rFonts w:eastAsia="Calibri"/>
+          <w:sz w:val="28"/>
+          <w:szCs w:val="28"/>
+          <w:lang w:val="en-AU" w:eastAsia="en-US"/>
+        </w:rPr>
+        <w:t>ishlash</w:t>
+      </w:r>
+      <w:proofErr w:type="spellEnd"/>
+      <w:r>
+        <w:rPr>
+          <w:rFonts w:eastAsia="Calibri"/>
+          <w:sz w:val="28"/>
+          <w:szCs w:val="28"/>
+          <w:lang w:val="en-AU" w:eastAsia="en-US"/>
+        </w:rPr>
+        <w:t xml:space="preserve">, </w:t>
+      </w:r>
+      <w:proofErr w:type="spellStart"/>
+      <w:r>
+        <w:rPr>
+          <w:rFonts w:eastAsia="Calibri"/>
+          <w:sz w:val="28"/>
+          <w:szCs w:val="28"/>
+          <w:lang w:val="en-AU" w:eastAsia="en-US"/>
+        </w:rPr>
+        <w:t>huquqiy</w:t>
+      </w:r>
+      <w:proofErr w:type="spellEnd"/>
+      <w:r>
+        <w:rPr>
+          <w:rFonts w:eastAsia="Calibri"/>
+          <w:sz w:val="28"/>
+          <w:szCs w:val="28"/>
+          <w:lang w:val="en-AU" w:eastAsia="en-US"/>
+        </w:rPr>
+        <w:t xml:space="preserve"> </w:t>
+      </w:r>
+      <w:proofErr w:type="spellStart"/>
+      <w:r>
+        <w:rPr>
+          <w:rFonts w:eastAsia="Calibri"/>
+          <w:sz w:val="28"/>
+          <w:szCs w:val="28"/>
+          <w:lang w:val="en-AU" w:eastAsia="en-US"/>
+        </w:rPr>
+        <w:t>talablar</w:t>
+      </w:r>
+      <w:proofErr w:type="spellEnd"/>
+      <w:r>
+        <w:rPr>
+          <w:rFonts w:eastAsia="Calibri"/>
+          <w:sz w:val="28"/>
+          <w:szCs w:val="28"/>
+          <w:lang w:val="en-AU" w:eastAsia="en-US"/>
+        </w:rPr>
+        <w:t xml:space="preserve"> </w:t>
+      </w:r>
+      <w:proofErr w:type="spellStart"/>
+      <w:r>
+        <w:rPr>
+          <w:rFonts w:eastAsia="Calibri"/>
+          <w:sz w:val="28"/>
+          <w:szCs w:val="28"/>
+          <w:lang w:val="en-AU" w:eastAsia="en-US"/>
+        </w:rPr>
+        <w:t>va</w:t>
+      </w:r>
+      <w:proofErr w:type="spellEnd"/>
+      <w:r>
+        <w:rPr>
+          <w:rFonts w:eastAsia="Calibri"/>
+          <w:sz w:val="28"/>
+          <w:szCs w:val="28"/>
+          <w:lang w:val="en-AU" w:eastAsia="en-US"/>
+        </w:rPr>
+        <w:t xml:space="preserve"> </w:t>
+      </w:r>
+      <w:proofErr w:type="spellStart"/>
+      <w:r>
+        <w:rPr>
+          <w:rFonts w:eastAsia="Calibri"/>
+          <w:sz w:val="28"/>
+          <w:szCs w:val="28"/>
+          <w:lang w:val="en-AU" w:eastAsia="en-US"/>
+        </w:rPr>
+        <w:t>standartlarga</w:t>
+      </w:r>
+      <w:proofErr w:type="spellEnd"/>
+      <w:r>
+        <w:rPr>
+          <w:rFonts w:eastAsia="Calibri"/>
+          <w:sz w:val="28"/>
+          <w:szCs w:val="28"/>
+          <w:lang w:val="en-AU" w:eastAsia="en-US"/>
+        </w:rPr>
+        <w:t xml:space="preserve"> </w:t>
+      </w:r>
+      <w:proofErr w:type="spellStart"/>
+      <w:r>
+        <w:rPr>
+          <w:rFonts w:eastAsia="Calibri"/>
+          <w:sz w:val="28"/>
+          <w:szCs w:val="28"/>
+          <w:lang w:val="en-AU" w:eastAsia="en-US"/>
+        </w:rPr>
+        <w:t>rioya</w:t>
+      </w:r>
+      <w:proofErr w:type="spellEnd"/>
+      <w:r>
+        <w:rPr>
+          <w:rFonts w:eastAsia="Calibri"/>
+          <w:sz w:val="28"/>
+          <w:szCs w:val="28"/>
+          <w:lang w:val="en-AU" w:eastAsia="en-US"/>
+        </w:rPr>
+        <w:t xml:space="preserve"> </w:t>
+      </w:r>
+      <w:proofErr w:type="spellStart"/>
+      <w:r>
+        <w:rPr>
+          <w:rFonts w:eastAsia="Calibri"/>
+          <w:sz w:val="28"/>
+          <w:szCs w:val="28"/>
+          <w:lang w:val="en-AU" w:eastAsia="en-US"/>
+        </w:rPr>
+        <w:t>qilishni</w:t>
+      </w:r>
+      <w:proofErr w:type="spellEnd"/>
+      <w:r>
+        <w:rPr>
+          <w:rFonts w:eastAsia="Calibri"/>
+          <w:sz w:val="28"/>
+          <w:szCs w:val="28"/>
+          <w:lang w:val="en-AU" w:eastAsia="en-US"/>
+        </w:rPr>
+        <w:t xml:space="preserve"> </w:t>
+      </w:r>
+      <w:proofErr w:type="spellStart"/>
+      <w:r>
+        <w:rPr>
+          <w:rFonts w:eastAsia="Calibri"/>
+          <w:sz w:val="28"/>
+          <w:szCs w:val="28"/>
+          <w:lang w:val="en-AU" w:eastAsia="en-US"/>
+        </w:rPr>
+        <w:t>ta'minlash</w:t>
+      </w:r>
+      <w:proofErr w:type="spellEnd"/>
+      <w:r>
+        <w:rPr>
+          <w:rFonts w:eastAsia="Calibri"/>
+          <w:sz w:val="28"/>
+          <w:szCs w:val="28"/>
+          <w:lang w:val="en-AU" w:eastAsia="en-US"/>
+        </w:rPr>
+        <w:t xml:space="preserve"> </w:t>
+      </w:r>
+      <w:proofErr w:type="spellStart"/>
+      <w:r>
+        <w:rPr>
+          <w:rFonts w:eastAsia="Calibri"/>
+          <w:sz w:val="28"/>
+          <w:szCs w:val="28"/>
+          <w:lang w:val="en-AU" w:eastAsia="en-US"/>
+        </w:rPr>
+        <w:t>kabidir</w:t>
+      </w:r>
+      <w:proofErr w:type="spellEnd"/>
+      <w:r>
+        <w:rPr>
+          <w:rFonts w:eastAsia="Calibri"/>
+          <w:sz w:val="28"/>
+          <w:szCs w:val="28"/>
+          <w:lang w:val="en-AU" w:eastAsia="en-US"/>
+        </w:rPr>
+        <w:t>.</w:t>
+      </w:r>
+      <w:r>
+        <w:rPr>
+          <w:rFonts w:eastAsia="Calibri"/>
+          <w:sz w:val="28"/>
+          <w:szCs w:val="28"/>
+          <w:lang w:val="en-US" w:eastAsia="en-US"/>
+        </w:rPr>
+        <w:t xml:space="preserve">   </w:t>
+      </w:r>
+    </w:p>
+    <w:p>
+      <w:pPr>
+        <w:pStyle w:val="1"/>
+        <w:shd w:val="clear" w:color="auto" w:fill="FFFFFF"/>
+        <w:spacing w:line="360" w:lineRule="auto"/>
+        <w:jc w:val="both"/>
+        <w:rPr>
+          <w:rFonts w:eastAsia="Calibri"/>
+          <w:sz w:val="28"/>
+          <w:szCs w:val="28"/>
+          <w:lang w:val="en-US" w:eastAsia="en-US"/>
+        </w:rPr>
+      </w:pPr>
+      <w:r>
+        <w:rPr>
+          <w:rFonts w:eastAsia="Calibri"/>
+          <w:sz w:val="28"/>
+          <w:szCs w:val="28"/>
+          <w:lang w:val="en-US" w:eastAsia="en-US"/>
+        </w:rPr>
+        <w:t xml:space="preserve">- </w:t>
+      </w:r>
+      <w:proofErr w:type="spellStart"/>
+      <w:r>
+        <w:rPr>
+          <w:rFonts w:eastAsia="Calibri"/>
+          <w:sz w:val="28"/>
+          <w:szCs w:val="28"/>
+          <w:lang w:val="en-US" w:eastAsia="en-US"/>
+        </w:rPr>
+        <w:t>Bundan</w:t>
+      </w:r>
+      <w:proofErr w:type="spellEnd"/>
+      <w:r>
+        <w:rPr>
+          <w:rFonts w:eastAsia="Calibri"/>
+          <w:sz w:val="28"/>
+          <w:szCs w:val="28"/>
+          <w:lang w:val="en-US" w:eastAsia="en-US"/>
+        </w:rPr>
+        <w:t xml:space="preserve"> </w:t>
+      </w:r>
+      <w:proofErr w:type="spellStart"/>
+      <w:r>
+        <w:rPr>
+          <w:rFonts w:eastAsia="Calibri"/>
+          <w:sz w:val="28"/>
+          <w:szCs w:val="28"/>
+          <w:lang w:val="en-US" w:eastAsia="en-US"/>
+        </w:rPr>
+        <w:t>tashqari</w:t>
+      </w:r>
+      <w:proofErr w:type="spellEnd"/>
+      <w:r>
+        <w:rPr>
+          <w:rFonts w:eastAsia="Calibri"/>
+          <w:sz w:val="28"/>
+          <w:szCs w:val="28"/>
+          <w:lang w:val="en-US" w:eastAsia="en-US"/>
+        </w:rPr>
+        <w:t xml:space="preserve">, </w:t>
+      </w:r>
+      <w:proofErr w:type="spellStart"/>
+      <w:r>
+        <w:rPr>
+          <w:rFonts w:eastAsia="Calibri"/>
+          <w:sz w:val="28"/>
+          <w:szCs w:val="28"/>
+          <w:lang w:val="en-US" w:eastAsia="en-US"/>
+        </w:rPr>
+        <w:t>foydalanuvchilar</w:t>
+      </w:r>
+      <w:proofErr w:type="spellEnd"/>
+      <w:r>
+        <w:rPr>
+          <w:rFonts w:eastAsia="Calibri"/>
+          <w:sz w:val="28"/>
+          <w:szCs w:val="28"/>
+          <w:lang w:val="en-US" w:eastAsia="en-US"/>
+        </w:rPr>
+        <w:t xml:space="preserve"> </w:t>
+      </w:r>
+      <w:proofErr w:type="spellStart"/>
+      <w:r>
+        <w:rPr>
+          <w:rFonts w:eastAsia="Calibri"/>
+          <w:sz w:val="28"/>
+          <w:szCs w:val="28"/>
+          <w:lang w:val="en-US" w:eastAsia="en-US"/>
+        </w:rPr>
+        <w:t>autentifikatsiyasi</w:t>
+      </w:r>
+      <w:proofErr w:type="spellEnd"/>
+      <w:r>
+        <w:rPr>
+          <w:rFonts w:eastAsia="Calibri"/>
+          <w:sz w:val="28"/>
+          <w:szCs w:val="28"/>
+          <w:lang w:val="en-US" w:eastAsia="en-US"/>
+        </w:rPr>
+        <w:t xml:space="preserve"> </w:t>
+      </w:r>
+      <w:proofErr w:type="spellStart"/>
+      <w:r>
+        <w:rPr>
+          <w:rFonts w:eastAsia="Calibri"/>
+          <w:sz w:val="28"/>
+          <w:szCs w:val="28"/>
+          <w:lang w:val="en-US" w:eastAsia="en-US"/>
+        </w:rPr>
+        <w:t>uchun</w:t>
+      </w:r>
+      <w:proofErr w:type="spellEnd"/>
+      <w:r>
+        <w:rPr>
+          <w:rFonts w:eastAsia="Calibri"/>
+          <w:sz w:val="28"/>
+          <w:szCs w:val="28"/>
+          <w:lang w:val="en-US" w:eastAsia="en-US"/>
+        </w:rPr>
+        <w:t xml:space="preserve"> </w:t>
+      </w:r>
+      <w:proofErr w:type="spellStart"/>
+      <w:r>
+        <w:rPr>
+          <w:rFonts w:eastAsia="Calibri"/>
+          <w:sz w:val="28"/>
+          <w:szCs w:val="28"/>
+          <w:lang w:val="en-US" w:eastAsia="en-US"/>
+        </w:rPr>
+        <w:t>boshqa</w:t>
+      </w:r>
+      <w:proofErr w:type="spellEnd"/>
+      <w:r>
+        <w:rPr>
+          <w:rFonts w:eastAsia="Calibri"/>
+          <w:sz w:val="28"/>
+          <w:szCs w:val="28"/>
+          <w:lang w:val="en-US" w:eastAsia="en-US"/>
+        </w:rPr>
+        <w:t xml:space="preserve"> </w:t>
+      </w:r>
+      <w:proofErr w:type="spellStart"/>
+      <w:r>
+        <w:rPr>
+          <w:rFonts w:eastAsia="Calibri"/>
+          <w:sz w:val="28"/>
+          <w:szCs w:val="28"/>
+          <w:lang w:val="en-US" w:eastAsia="en-US"/>
+        </w:rPr>
+        <w:t>usullar</w:t>
+      </w:r>
+      <w:proofErr w:type="spellEnd"/>
+      <w:r>
+        <w:rPr>
+          <w:rFonts w:eastAsia="Calibri"/>
+          <w:sz w:val="28"/>
+          <w:szCs w:val="28"/>
+          <w:lang w:val="en-US" w:eastAsia="en-US"/>
+        </w:rPr>
+        <w:t xml:space="preserve"> ham </w:t>
+      </w:r>
+      <w:proofErr w:type="spellStart"/>
+      <w:r>
+        <w:rPr>
+          <w:rFonts w:eastAsia="Calibri"/>
+          <w:sz w:val="28"/>
+          <w:szCs w:val="28"/>
+          <w:lang w:val="en-US" w:eastAsia="en-US"/>
+        </w:rPr>
+        <w:t>mavjud</w:t>
+      </w:r>
+      <w:proofErr w:type="spellEnd"/>
+      <w:r>
+        <w:rPr>
+          <w:rFonts w:eastAsia="Calibri"/>
+          <w:sz w:val="28"/>
+          <w:szCs w:val="28"/>
+          <w:lang w:val="en-US" w:eastAsia="en-US"/>
+        </w:rPr>
+        <w:t xml:space="preserve">. </w:t>
+      </w:r>
+      <w:proofErr w:type="spellStart"/>
+      <w:proofErr w:type="gramStart"/>
+      <w:r>
+        <w:rPr>
+          <w:rFonts w:eastAsia="Calibri"/>
+          <w:sz w:val="28"/>
+          <w:szCs w:val="28"/>
+          <w:lang w:val="en-US" w:eastAsia="en-US"/>
+        </w:rPr>
+        <w:t>Masalan</w:t>
+      </w:r>
+      <w:proofErr w:type="spellEnd"/>
+      <w:r>
+        <w:rPr>
+          <w:rFonts w:eastAsia="Calibri"/>
+          <w:sz w:val="28"/>
+          <w:szCs w:val="28"/>
+          <w:lang w:val="en-US" w:eastAsia="en-US"/>
+        </w:rPr>
+        <w:t xml:space="preserve">, </w:t>
+      </w:r>
+      <w:proofErr w:type="spellStart"/>
+      <w:r>
+        <w:rPr>
+          <w:rFonts w:eastAsia="Calibri"/>
+          <w:sz w:val="28"/>
+          <w:szCs w:val="28"/>
+          <w:lang w:val="en-US" w:eastAsia="en-US"/>
+        </w:rPr>
+        <w:t>biometrik</w:t>
+      </w:r>
+      <w:proofErr w:type="spellEnd"/>
+      <w:r>
+        <w:rPr>
+          <w:rFonts w:eastAsia="Calibri"/>
+          <w:sz w:val="28"/>
+          <w:szCs w:val="28"/>
+          <w:lang w:val="en-US" w:eastAsia="en-US"/>
+        </w:rPr>
+        <w:t xml:space="preserve"> </w:t>
+      </w:r>
+      <w:proofErr w:type="spellStart"/>
+      <w:r>
+        <w:rPr>
+          <w:rFonts w:eastAsia="Calibri"/>
+          <w:sz w:val="28"/>
+          <w:szCs w:val="28"/>
+          <w:lang w:val="en-US" w:eastAsia="en-US"/>
+        </w:rPr>
+        <w:t>autentifikatsiya</w:t>
+      </w:r>
+      <w:proofErr w:type="spellEnd"/>
+      <w:r>
+        <w:rPr>
+          <w:rFonts w:eastAsia="Calibri"/>
+          <w:sz w:val="28"/>
+          <w:szCs w:val="28"/>
+          <w:lang w:val="en-US" w:eastAsia="en-US"/>
+        </w:rPr>
+        <w:t xml:space="preserve"> (</w:t>
+      </w:r>
+      <w:proofErr w:type="spellStart"/>
+      <w:r>
+        <w:rPr>
+          <w:rFonts w:eastAsia="Calibri"/>
+          <w:sz w:val="28"/>
+          <w:szCs w:val="28"/>
+          <w:lang w:val="en-US" w:eastAsia="en-US"/>
+        </w:rPr>
+        <w:t>qo‘l</w:t>
+      </w:r>
+      <w:proofErr w:type="spellEnd"/>
+      <w:r>
+        <w:rPr>
+          <w:rFonts w:eastAsia="Calibri"/>
+          <w:sz w:val="28"/>
+          <w:szCs w:val="28"/>
+          <w:lang w:val="en-US" w:eastAsia="en-US"/>
+        </w:rPr>
+        <w:t xml:space="preserve"> </w:t>
+      </w:r>
+      <w:proofErr w:type="spellStart"/>
+      <w:r>
+        <w:rPr>
+          <w:rFonts w:eastAsia="Calibri"/>
+          <w:sz w:val="28"/>
+          <w:szCs w:val="28"/>
+          <w:lang w:val="en-US" w:eastAsia="en-US"/>
+        </w:rPr>
+        <w:t>izi</w:t>
+      </w:r>
+      <w:proofErr w:type="spellEnd"/>
+      <w:r>
+        <w:rPr>
+          <w:rFonts w:eastAsia="Calibri"/>
+          <w:sz w:val="28"/>
+          <w:szCs w:val="28"/>
+          <w:lang w:val="en-US" w:eastAsia="en-US"/>
+        </w:rPr>
+        <w:t xml:space="preserve">, </w:t>
+      </w:r>
+      <w:proofErr w:type="spellStart"/>
+      <w:r>
+        <w:rPr>
+          <w:rFonts w:eastAsia="Calibri"/>
+          <w:sz w:val="28"/>
+          <w:szCs w:val="28"/>
+          <w:lang w:val="en-US" w:eastAsia="en-US"/>
+        </w:rPr>
+        <w:t>yuz</w:t>
+      </w:r>
+      <w:proofErr w:type="spellEnd"/>
+      <w:r>
+        <w:rPr>
+          <w:rFonts w:eastAsia="Calibri"/>
+          <w:sz w:val="28"/>
+          <w:szCs w:val="28"/>
+          <w:lang w:val="en-US" w:eastAsia="en-US"/>
+        </w:rPr>
+        <w:t xml:space="preserve"> </w:t>
+      </w:r>
+      <w:proofErr w:type="spellStart"/>
+      <w:r>
+        <w:rPr>
+          <w:rFonts w:eastAsia="Calibri"/>
+          <w:sz w:val="28"/>
+          <w:szCs w:val="28"/>
+          <w:lang w:val="en-US" w:eastAsia="en-US"/>
+        </w:rPr>
+        <w:t>skaneri</w:t>
+      </w:r>
+      <w:proofErr w:type="spellEnd"/>
+      <w:r>
+        <w:rPr>
+          <w:rFonts w:eastAsia="Calibri"/>
+          <w:sz w:val="28"/>
+          <w:szCs w:val="28"/>
+          <w:lang w:val="en-US" w:eastAsia="en-US"/>
+        </w:rPr>
+        <w:t xml:space="preserve"> </w:t>
+      </w:r>
+      <w:proofErr w:type="spellStart"/>
+      <w:r>
+        <w:rPr>
+          <w:rFonts w:eastAsia="Calibri"/>
+          <w:sz w:val="28"/>
+          <w:szCs w:val="28"/>
+          <w:lang w:val="en-US" w:eastAsia="en-US"/>
+        </w:rPr>
+        <w:t>skan</w:t>
+      </w:r>
+      <w:proofErr w:type="spellEnd"/>
+      <w:r>
+        <w:rPr>
+          <w:rFonts w:eastAsia="Calibri"/>
+          <w:sz w:val="28"/>
+          <w:szCs w:val="28"/>
+          <w:lang w:val="en-US" w:eastAsia="en-US"/>
+        </w:rPr>
+        <w:t xml:space="preserve"> </w:t>
+      </w:r>
+      <w:proofErr w:type="spellStart"/>
+      <w:r>
+        <w:rPr>
+          <w:rFonts w:eastAsia="Calibri"/>
+          <w:sz w:val="28"/>
+          <w:szCs w:val="28"/>
+          <w:lang w:val="en-US" w:eastAsia="en-US"/>
+        </w:rPr>
+        <w:t>qilish</w:t>
+      </w:r>
+      <w:proofErr w:type="spellEnd"/>
+      <w:r>
+        <w:rPr>
+          <w:rFonts w:eastAsia="Calibri"/>
+          <w:sz w:val="28"/>
+          <w:szCs w:val="28"/>
+          <w:lang w:val="en-US" w:eastAsia="en-US"/>
+        </w:rPr>
+        <w:t xml:space="preserve"> </w:t>
+      </w:r>
+      <w:proofErr w:type="spellStart"/>
+      <w:r>
+        <w:rPr>
+          <w:rFonts w:eastAsia="Calibri"/>
+          <w:sz w:val="28"/>
+          <w:szCs w:val="28"/>
+          <w:lang w:val="en-US" w:eastAsia="en-US"/>
+        </w:rPr>
+        <w:t>kabi</w:t>
+      </w:r>
+      <w:proofErr w:type="spellEnd"/>
+      <w:r>
+        <w:rPr>
+          <w:rFonts w:eastAsia="Calibri"/>
+          <w:sz w:val="28"/>
+          <w:szCs w:val="28"/>
+          <w:lang w:val="en-US" w:eastAsia="en-US"/>
+        </w:rPr>
+        <w:t>), SMS-</w:t>
+      </w:r>
+      <w:proofErr w:type="spellStart"/>
+      <w:r>
+        <w:rPr>
+          <w:rFonts w:eastAsia="Calibri"/>
+          <w:sz w:val="28"/>
+          <w:szCs w:val="28"/>
+          <w:lang w:val="en-US" w:eastAsia="en-US"/>
+        </w:rPr>
+        <w:t>kodlar</w:t>
+      </w:r>
+      <w:proofErr w:type="spellEnd"/>
+      <w:r>
+        <w:rPr>
+          <w:rFonts w:eastAsia="Calibri"/>
+          <w:sz w:val="28"/>
+          <w:szCs w:val="28"/>
+          <w:lang w:val="en-US" w:eastAsia="en-US"/>
+        </w:rPr>
+        <w:t xml:space="preserve">, </w:t>
+      </w:r>
+      <w:proofErr w:type="spellStart"/>
+      <w:r>
+        <w:rPr>
+          <w:rFonts w:eastAsia="Calibri"/>
+          <w:sz w:val="28"/>
+          <w:szCs w:val="28"/>
+          <w:lang w:val="en-US" w:eastAsia="en-US"/>
+        </w:rPr>
+        <w:t>shaxsiy</w:t>
+      </w:r>
+      <w:proofErr w:type="spellEnd"/>
+      <w:r>
+        <w:rPr>
+          <w:rFonts w:eastAsia="Calibri"/>
+          <w:sz w:val="28"/>
+          <w:szCs w:val="28"/>
+          <w:lang w:val="en-US" w:eastAsia="en-US"/>
+        </w:rPr>
+        <w:t xml:space="preserve"> </w:t>
+      </w:r>
+      <w:proofErr w:type="spellStart"/>
+      <w:r>
+        <w:rPr>
+          <w:rFonts w:eastAsia="Calibri"/>
+          <w:sz w:val="28"/>
+          <w:szCs w:val="28"/>
+          <w:lang w:val="en-US" w:eastAsia="en-US"/>
+        </w:rPr>
+        <w:t>sertifikatlar</w:t>
+      </w:r>
+      <w:proofErr w:type="spellEnd"/>
+      <w:r>
+        <w:rPr>
+          <w:rFonts w:eastAsia="Calibri"/>
+          <w:sz w:val="28"/>
+          <w:szCs w:val="28"/>
+          <w:lang w:val="en-US" w:eastAsia="en-US"/>
+        </w:rPr>
+        <w:t xml:space="preserve"> </w:t>
+      </w:r>
+      <w:proofErr w:type="spellStart"/>
+      <w:r>
+        <w:rPr>
+          <w:rFonts w:eastAsia="Calibri"/>
+          <w:sz w:val="28"/>
+          <w:szCs w:val="28"/>
+          <w:lang w:val="en-US" w:eastAsia="en-US"/>
+        </w:rPr>
+        <w:t>kabi</w:t>
+      </w:r>
+      <w:proofErr w:type="spellEnd"/>
+      <w:r>
+        <w:rPr>
+          <w:rFonts w:eastAsia="Calibri"/>
+          <w:sz w:val="28"/>
+          <w:szCs w:val="28"/>
+          <w:lang w:val="en-US" w:eastAsia="en-US"/>
+        </w:rPr>
+        <w:t xml:space="preserve"> </w:t>
+      </w:r>
+      <w:proofErr w:type="spellStart"/>
+      <w:r>
+        <w:rPr>
+          <w:rFonts w:eastAsia="Calibri"/>
+          <w:sz w:val="28"/>
+          <w:szCs w:val="28"/>
+          <w:lang w:val="en-US" w:eastAsia="en-US"/>
+        </w:rPr>
+        <w:t>usullar</w:t>
+      </w:r>
+      <w:proofErr w:type="spellEnd"/>
+      <w:r>
+        <w:rPr>
+          <w:rFonts w:eastAsia="Calibri"/>
+          <w:sz w:val="28"/>
+          <w:szCs w:val="28"/>
+          <w:lang w:val="en-US" w:eastAsia="en-US"/>
+        </w:rPr>
+        <w:t xml:space="preserve"> ham </w:t>
+      </w:r>
+      <w:proofErr w:type="spellStart"/>
+      <w:r>
+        <w:rPr>
+          <w:rFonts w:eastAsia="Calibri"/>
+          <w:sz w:val="28"/>
+          <w:szCs w:val="28"/>
+          <w:lang w:val="en-US" w:eastAsia="en-US"/>
+        </w:rPr>
+        <w:t>ishlatiladi</w:t>
+      </w:r>
+      <w:proofErr w:type="spellEnd"/>
+      <w:r>
+        <w:rPr>
+          <w:rFonts w:eastAsia="Calibri"/>
+          <w:sz w:val="28"/>
+          <w:szCs w:val="28"/>
+          <w:lang w:val="en-US" w:eastAsia="en-US"/>
+        </w:rPr>
+        <w:t>.</w:t>
+      </w:r>
+      <w:proofErr w:type="gramEnd"/>
+    </w:p>
+    <w:p>
+      <w:pPr>
+        <w:pStyle w:val="1"/>
+        <w:shd w:val="clear" w:color="auto" w:fill="FFFFFF"/>
+        <w:spacing w:line="360" w:lineRule="auto"/>
+        <w:jc w:val="both"/>
+        <w:rPr>
+          <w:rFonts w:eastAsia="Calibri"/>
+          <w:sz w:val="28"/>
+          <w:szCs w:val="28"/>
+          <w:lang w:val="en-US" w:eastAsia="en-US"/>
+        </w:rPr>
+      </w:pPr>
+      <w:r>
+        <w:rPr>
+          <w:rFonts w:eastAsia="Calibri"/>
+          <w:sz w:val="28"/>
+          <w:szCs w:val="28"/>
+          <w:lang w:val="en-US" w:eastAsia="en-US"/>
+        </w:rPr>
+        <w:t xml:space="preserve">- </w:t>
+      </w:r>
+      <w:r>
+        <w:rPr>
+          <w:rFonts w:eastAsia="Calibri"/>
+          <w:sz w:val="28"/>
+          <w:szCs w:val="28"/>
+          <w:lang w:val="en-US" w:eastAsia="en-US"/>
+        </w:rPr>
+        <w:t xml:space="preserve">Bu </w:t>
+      </w:r>
+      <w:proofErr w:type="spellStart"/>
+      <w:r>
+        <w:rPr>
+          <w:rFonts w:eastAsia="Calibri"/>
+          <w:sz w:val="28"/>
+          <w:szCs w:val="28"/>
+          <w:lang w:val="en-US" w:eastAsia="en-US"/>
+        </w:rPr>
+        <w:t>saytlarda</w:t>
+      </w:r>
+      <w:proofErr w:type="spellEnd"/>
+      <w:r>
+        <w:rPr>
+          <w:rFonts w:eastAsia="Calibri"/>
+          <w:sz w:val="28"/>
+          <w:szCs w:val="28"/>
+          <w:lang w:val="en-US" w:eastAsia="en-US"/>
+        </w:rPr>
+        <w:t xml:space="preserve"> </w:t>
+      </w:r>
+      <w:proofErr w:type="spellStart"/>
+      <w:r>
+        <w:rPr>
+          <w:rFonts w:eastAsia="Calibri"/>
+          <w:sz w:val="28"/>
+          <w:szCs w:val="28"/>
+          <w:lang w:val="en-US" w:eastAsia="en-US"/>
+        </w:rPr>
+        <w:t>foydalanuvchilar</w:t>
+      </w:r>
+      <w:proofErr w:type="spellEnd"/>
+      <w:r>
+        <w:rPr>
+          <w:rFonts w:eastAsia="Calibri"/>
+          <w:sz w:val="28"/>
+          <w:szCs w:val="28"/>
+          <w:lang w:val="en-US" w:eastAsia="en-US"/>
+        </w:rPr>
+        <w:t xml:space="preserve"> </w:t>
+      </w:r>
+      <w:proofErr w:type="spellStart"/>
+      <w:r>
+        <w:rPr>
+          <w:rFonts w:eastAsia="Calibri"/>
+          <w:sz w:val="28"/>
+          <w:szCs w:val="28"/>
+          <w:lang w:val="en-US" w:eastAsia="en-US"/>
+        </w:rPr>
+        <w:t>o'z</w:t>
+      </w:r>
+      <w:proofErr w:type="spellEnd"/>
+      <w:r>
+        <w:rPr>
+          <w:rFonts w:eastAsia="Calibri"/>
+          <w:sz w:val="28"/>
+          <w:szCs w:val="28"/>
+          <w:lang w:val="en-US" w:eastAsia="en-US"/>
+        </w:rPr>
+        <w:t xml:space="preserve"> </w:t>
+      </w:r>
+      <w:proofErr w:type="spellStart"/>
+      <w:r>
+        <w:rPr>
+          <w:rFonts w:eastAsia="Calibri"/>
+          <w:sz w:val="28"/>
+          <w:szCs w:val="28"/>
+          <w:lang w:val="en-US" w:eastAsia="en-US"/>
+        </w:rPr>
+        <w:t>ma'lumotlarini</w:t>
+      </w:r>
+      <w:proofErr w:type="spellEnd"/>
+      <w:r>
+        <w:rPr>
+          <w:rFonts w:eastAsia="Calibri"/>
+          <w:sz w:val="28"/>
+          <w:szCs w:val="28"/>
+          <w:lang w:val="en-US" w:eastAsia="en-US"/>
+        </w:rPr>
+        <w:t xml:space="preserve"> </w:t>
+      </w:r>
+      <w:proofErr w:type="spellStart"/>
+      <w:r>
+        <w:rPr>
+          <w:rFonts w:eastAsia="Calibri"/>
+          <w:sz w:val="28"/>
+          <w:szCs w:val="28"/>
+          <w:lang w:val="en-US" w:eastAsia="en-US"/>
+        </w:rPr>
+        <w:t>kiritishlari</w:t>
+      </w:r>
+      <w:proofErr w:type="spellEnd"/>
+      <w:r>
+        <w:rPr>
+          <w:rFonts w:eastAsia="Calibri"/>
+          <w:sz w:val="28"/>
+          <w:szCs w:val="28"/>
+          <w:lang w:val="en-US" w:eastAsia="en-US"/>
+        </w:rPr>
+        <w:t xml:space="preserve"> </w:t>
+      </w:r>
+      <w:proofErr w:type="spellStart"/>
+      <w:proofErr w:type="gramStart"/>
+      <w:r>
+        <w:rPr>
+          <w:rFonts w:eastAsia="Calibri"/>
+          <w:sz w:val="28"/>
+          <w:szCs w:val="28"/>
+          <w:lang w:val="en-US" w:eastAsia="en-US"/>
+        </w:rPr>
+        <w:t>va</w:t>
+      </w:r>
+      <w:proofErr w:type="spellEnd"/>
+      <w:proofErr w:type="gramEnd"/>
+      <w:r>
+        <w:rPr>
+          <w:rFonts w:eastAsia="Calibri"/>
+          <w:sz w:val="28"/>
+          <w:szCs w:val="28"/>
+          <w:lang w:val="en-US" w:eastAsia="en-US"/>
+        </w:rPr>
+        <w:t xml:space="preserve"> </w:t>
+      </w:r>
+      <w:proofErr w:type="spellStart"/>
+      <w:r>
+        <w:rPr>
+          <w:rFonts w:eastAsia="Calibri"/>
+          <w:sz w:val="28"/>
+          <w:szCs w:val="28"/>
+          <w:lang w:val="en-US" w:eastAsia="en-US"/>
+        </w:rPr>
+        <w:t>saytga</w:t>
+      </w:r>
+      <w:proofErr w:type="spellEnd"/>
+      <w:r>
+        <w:rPr>
+          <w:rFonts w:eastAsia="Calibri"/>
+          <w:sz w:val="28"/>
+          <w:szCs w:val="28"/>
+          <w:lang w:val="en-US" w:eastAsia="en-US"/>
+        </w:rPr>
+        <w:t xml:space="preserve"> </w:t>
+      </w:r>
+      <w:proofErr w:type="spellStart"/>
+      <w:r>
+        <w:rPr>
+          <w:rFonts w:eastAsia="Calibri"/>
+          <w:sz w:val="28"/>
+          <w:szCs w:val="28"/>
+          <w:lang w:val="en-US" w:eastAsia="en-US"/>
+        </w:rPr>
+        <w:t>kirishlari</w:t>
+      </w:r>
+      <w:proofErr w:type="spellEnd"/>
+      <w:r>
+        <w:rPr>
+          <w:rFonts w:eastAsia="Calibri"/>
+          <w:sz w:val="28"/>
+          <w:szCs w:val="28"/>
+          <w:lang w:val="en-US" w:eastAsia="en-US"/>
+        </w:rPr>
+        <w:t xml:space="preserve"> </w:t>
+      </w:r>
+      <w:proofErr w:type="spellStart"/>
+      <w:r>
+        <w:rPr>
+          <w:rFonts w:eastAsia="Calibri"/>
+          <w:sz w:val="28"/>
+          <w:szCs w:val="28"/>
+          <w:lang w:val="en-US" w:eastAsia="en-US"/>
+        </w:rPr>
+        <w:t>uchun</w:t>
+      </w:r>
+      <w:proofErr w:type="spellEnd"/>
+      <w:r>
+        <w:rPr>
+          <w:rFonts w:eastAsia="Calibri"/>
+          <w:sz w:val="28"/>
+          <w:szCs w:val="28"/>
+          <w:lang w:val="en-US" w:eastAsia="en-US"/>
+        </w:rPr>
+        <w:t xml:space="preserve"> </w:t>
+      </w:r>
+      <w:proofErr w:type="spellStart"/>
+      <w:r>
+        <w:rPr>
+          <w:rFonts w:eastAsia="Calibri"/>
+          <w:sz w:val="28"/>
+          <w:szCs w:val="28"/>
+          <w:lang w:val="en-US" w:eastAsia="en-US"/>
+        </w:rPr>
+        <w:t>kalitlarni</w:t>
+      </w:r>
+      <w:proofErr w:type="spellEnd"/>
+      <w:r>
+        <w:rPr>
+          <w:rFonts w:eastAsia="Calibri"/>
+          <w:sz w:val="28"/>
+          <w:szCs w:val="28"/>
+          <w:lang w:val="en-US" w:eastAsia="en-US"/>
+        </w:rPr>
+        <w:t xml:space="preserve"> </w:t>
+      </w:r>
+      <w:proofErr w:type="spellStart"/>
+      <w:r>
+        <w:rPr>
+          <w:rFonts w:eastAsia="Calibri"/>
+          <w:sz w:val="28"/>
+          <w:szCs w:val="28"/>
+          <w:lang w:val="en-US" w:eastAsia="en-US"/>
+        </w:rPr>
+        <w:t>ishlatishlari</w:t>
+      </w:r>
+      <w:proofErr w:type="spellEnd"/>
+      <w:r>
+        <w:rPr>
+          <w:rFonts w:eastAsia="Calibri"/>
+          <w:sz w:val="28"/>
+          <w:szCs w:val="28"/>
+          <w:lang w:val="en-US" w:eastAsia="en-US"/>
+        </w:rPr>
+        <w:t xml:space="preserve"> </w:t>
+      </w:r>
+      <w:proofErr w:type="spellStart"/>
+      <w:r>
+        <w:rPr>
+          <w:rFonts w:eastAsia="Calibri"/>
+          <w:sz w:val="28"/>
+          <w:szCs w:val="28"/>
+          <w:lang w:val="en-US" w:eastAsia="en-US"/>
+        </w:rPr>
+        <w:t>kerak</w:t>
+      </w:r>
+      <w:proofErr w:type="spellEnd"/>
+      <w:r>
+        <w:rPr>
+          <w:rFonts w:eastAsia="Calibri"/>
+          <w:sz w:val="28"/>
+          <w:szCs w:val="28"/>
+          <w:lang w:val="en-US" w:eastAsia="en-US"/>
+        </w:rPr>
+        <w:t xml:space="preserve"> </w:t>
+      </w:r>
+      <w:proofErr w:type="spellStart"/>
+      <w:r>
+        <w:rPr>
+          <w:rFonts w:eastAsia="Calibri"/>
+          <w:sz w:val="28"/>
+          <w:szCs w:val="28"/>
+          <w:lang w:val="en-US" w:eastAsia="en-US"/>
+        </w:rPr>
+        <w:t>bo'ladi</w:t>
+      </w:r>
+      <w:proofErr w:type="spellEnd"/>
+      <w:r>
+        <w:rPr>
+          <w:rFonts w:eastAsia="Calibri"/>
+          <w:sz w:val="28"/>
+          <w:szCs w:val="28"/>
+          <w:lang w:val="en-US" w:eastAsia="en-US"/>
+        </w:rPr>
+        <w:t xml:space="preserve">. </w:t>
+      </w:r>
+      <w:proofErr w:type="spellStart"/>
+      <w:proofErr w:type="gramStart"/>
+      <w:r>
+        <w:rPr>
+          <w:rFonts w:eastAsia="Calibri"/>
+          <w:sz w:val="28"/>
+          <w:szCs w:val="28"/>
+          <w:lang w:val="en-US" w:eastAsia="en-US"/>
+        </w:rPr>
+        <w:t>Bunday</w:t>
+      </w:r>
+      <w:proofErr w:type="spellEnd"/>
+      <w:r>
+        <w:rPr>
+          <w:rFonts w:eastAsia="Calibri"/>
+          <w:sz w:val="28"/>
+          <w:szCs w:val="28"/>
+          <w:lang w:val="en-US" w:eastAsia="en-US"/>
+        </w:rPr>
+        <w:t xml:space="preserve"> </w:t>
+      </w:r>
+      <w:proofErr w:type="spellStart"/>
+      <w:r>
+        <w:rPr>
+          <w:rFonts w:eastAsia="Calibri"/>
+          <w:sz w:val="28"/>
+          <w:szCs w:val="28"/>
+          <w:lang w:val="en-US" w:eastAsia="en-US"/>
+        </w:rPr>
+        <w:t>kalitlar</w:t>
+      </w:r>
+      <w:proofErr w:type="spellEnd"/>
+      <w:r>
+        <w:rPr>
+          <w:rFonts w:eastAsia="Calibri"/>
+          <w:sz w:val="28"/>
+          <w:szCs w:val="28"/>
+          <w:lang w:val="en-US" w:eastAsia="en-US"/>
+        </w:rPr>
+        <w:t xml:space="preserve"> </w:t>
+      </w:r>
+      <w:proofErr w:type="spellStart"/>
+      <w:r>
+        <w:rPr>
+          <w:rFonts w:eastAsia="Calibri"/>
+          <w:sz w:val="28"/>
+          <w:szCs w:val="28"/>
+          <w:lang w:val="en-US" w:eastAsia="en-US"/>
+        </w:rPr>
+        <w:t>saytning</w:t>
+      </w:r>
+      <w:proofErr w:type="spellEnd"/>
+      <w:r>
+        <w:rPr>
+          <w:rFonts w:eastAsia="Calibri"/>
+          <w:sz w:val="28"/>
+          <w:szCs w:val="28"/>
+          <w:lang w:val="en-US" w:eastAsia="en-US"/>
+        </w:rPr>
+        <w:t xml:space="preserve"> </w:t>
+      </w:r>
+      <w:proofErr w:type="spellStart"/>
+      <w:r>
+        <w:rPr>
+          <w:rFonts w:eastAsia="Calibri"/>
+          <w:sz w:val="28"/>
+          <w:szCs w:val="28"/>
+          <w:lang w:val="en-US" w:eastAsia="en-US"/>
+        </w:rPr>
+        <w:t>xavfsizligini</w:t>
+      </w:r>
+      <w:proofErr w:type="spellEnd"/>
+      <w:r>
+        <w:rPr>
+          <w:rFonts w:eastAsia="Calibri"/>
+          <w:sz w:val="28"/>
+          <w:szCs w:val="28"/>
+          <w:lang w:val="en-US" w:eastAsia="en-US"/>
+        </w:rPr>
+        <w:t xml:space="preserve"> </w:t>
+      </w:r>
+      <w:proofErr w:type="spellStart"/>
+      <w:r>
+        <w:rPr>
+          <w:rFonts w:eastAsia="Calibri"/>
+          <w:sz w:val="28"/>
+          <w:szCs w:val="28"/>
+          <w:lang w:val="en-US" w:eastAsia="en-US"/>
+        </w:rPr>
+        <w:t>ta’minlashda</w:t>
+      </w:r>
+      <w:proofErr w:type="spellEnd"/>
+      <w:r>
+        <w:rPr>
+          <w:rFonts w:eastAsia="Calibri"/>
+          <w:sz w:val="28"/>
+          <w:szCs w:val="28"/>
+          <w:lang w:val="en-US" w:eastAsia="en-US"/>
+        </w:rPr>
+        <w:t xml:space="preserve"> </w:t>
+      </w:r>
+      <w:proofErr w:type="spellStart"/>
+      <w:r>
+        <w:rPr>
+          <w:rFonts w:eastAsia="Calibri"/>
+          <w:sz w:val="28"/>
+          <w:szCs w:val="28"/>
+          <w:lang w:val="en-US" w:eastAsia="en-US"/>
+        </w:rPr>
+        <w:t>muhim</w:t>
+      </w:r>
+      <w:proofErr w:type="spellEnd"/>
+      <w:r>
+        <w:rPr>
+          <w:rFonts w:eastAsia="Calibri"/>
+          <w:sz w:val="28"/>
+          <w:szCs w:val="28"/>
+          <w:lang w:val="en-US" w:eastAsia="en-US"/>
+        </w:rPr>
+        <w:t xml:space="preserve"> </w:t>
+      </w:r>
+      <w:proofErr w:type="spellStart"/>
+      <w:r>
+        <w:rPr>
+          <w:rFonts w:eastAsia="Calibri"/>
+          <w:sz w:val="28"/>
+          <w:szCs w:val="28"/>
+          <w:lang w:val="en-US" w:eastAsia="en-US"/>
+        </w:rPr>
+        <w:t>ahamiyatga</w:t>
+      </w:r>
+      <w:proofErr w:type="spellEnd"/>
+      <w:r>
+        <w:rPr>
+          <w:rFonts w:eastAsia="Calibri"/>
+          <w:sz w:val="28"/>
+          <w:szCs w:val="28"/>
+          <w:lang w:val="en-US" w:eastAsia="en-US"/>
+        </w:rPr>
+        <w:t xml:space="preserve"> </w:t>
+      </w:r>
+      <w:proofErr w:type="spellStart"/>
+      <w:r>
+        <w:rPr>
+          <w:rFonts w:eastAsia="Calibri"/>
+          <w:sz w:val="28"/>
+          <w:szCs w:val="28"/>
+          <w:lang w:val="en-US" w:eastAsia="en-US"/>
+        </w:rPr>
+        <w:t>ega</w:t>
+      </w:r>
+      <w:proofErr w:type="spellEnd"/>
+      <w:r>
+        <w:rPr>
+          <w:rFonts w:eastAsia="Calibri"/>
+          <w:sz w:val="28"/>
+          <w:szCs w:val="28"/>
+          <w:lang w:val="en-US" w:eastAsia="en-US"/>
+        </w:rPr>
+        <w:t>.</w:t>
+      </w:r>
+      <w:proofErr w:type="gramEnd"/>
+    </w:p>
+    <w:p>
+      <w:pPr>
+        <w:spacing w:line="360" w:lineRule="auto"/>
+        <w:rPr>
+          <w:rFonts w:ascii="Times New Roman" w:hAnsi="Times New Roman" w:cs="Times New Roman"/>
+          <w:sz w:val="28"/>
+          <w:szCs w:val="28"/>
+          <w:lang w:val="en-US"/>
+        </w:rPr>
+      </w:pPr>
+      <w:r>
+        <w:rPr>
+          <w:rFonts w:ascii="Times New Roman" w:eastAsia="Calibri" w:hAnsi="Times New Roman" w:cs="Times New Roman"/>
+          <w:sz w:val="28"/>
+          <w:szCs w:val="28"/>
+          <w:lang w:val="en-US"/>
+        </w:rPr>
+        <w:tab/>
+      </w:r>
+      <w:proofErr w:type="spellStart"/>
+      <w:r>
+        <w:rPr>
+          <w:rFonts w:ascii="Times New Roman" w:hAnsi="Times New Roman" w:cs="Times New Roman"/>
+          <w:b/>
+          <w:bCs/>
+          <w:sz w:val="28"/>
+          <w:szCs w:val="28"/>
+          <w:lang w:val="en-US"/>
+        </w:rPr>
+        <w:t>Bitiruv</w:t>
+      </w:r>
+      <w:proofErr w:type="spellEnd"/>
+      <w:r>
+        <w:rPr>
+          <w:rFonts w:ascii="Times New Roman" w:hAnsi="Times New Roman" w:cs="Times New Roman"/>
+          <w:b/>
+          <w:bCs/>
+          <w:sz w:val="28"/>
+          <w:szCs w:val="28"/>
+          <w:lang w:val="en-US"/>
+        </w:rPr>
+        <w:t xml:space="preserve"> </w:t>
+      </w:r>
+      <w:proofErr w:type="spellStart"/>
+      <w:r>
+        <w:rPr>
+          <w:rFonts w:ascii="Times New Roman" w:hAnsi="Times New Roman" w:cs="Times New Roman"/>
+          <w:b/>
+          <w:bCs/>
+          <w:sz w:val="28"/>
+          <w:szCs w:val="28"/>
+          <w:lang w:val="en-US"/>
+        </w:rPr>
+        <w:t>ishining</w:t>
+      </w:r>
+      <w:proofErr w:type="spellEnd"/>
+      <w:r>
+        <w:rPr>
+          <w:rFonts w:ascii="Times New Roman" w:hAnsi="Times New Roman" w:cs="Times New Roman"/>
+          <w:b/>
+          <w:bCs/>
+          <w:sz w:val="28"/>
+          <w:szCs w:val="28"/>
+          <w:lang w:val="en-US"/>
+        </w:rPr>
+        <w:t xml:space="preserve"> </w:t>
+      </w:r>
+      <w:proofErr w:type="spellStart"/>
+      <w:r>
+        <w:rPr>
+          <w:rFonts w:ascii="Times New Roman" w:hAnsi="Times New Roman" w:cs="Times New Roman"/>
+          <w:b/>
+          <w:bCs/>
+          <w:sz w:val="28"/>
+          <w:szCs w:val="28"/>
+          <w:lang w:val="en-US"/>
+        </w:rPr>
+        <w:t>obyekti</w:t>
+      </w:r>
+      <w:proofErr w:type="spellEnd"/>
+      <w:r>
+        <w:rPr>
+          <w:rFonts w:ascii="Times New Roman" w:hAnsi="Times New Roman" w:cs="Times New Roman"/>
+          <w:b/>
+          <w:bCs/>
+          <w:sz w:val="28"/>
+          <w:szCs w:val="28"/>
+          <w:lang w:val="en-US"/>
+        </w:rPr>
+        <w:t xml:space="preserve"> </w:t>
+      </w:r>
+      <w:proofErr w:type="spellStart"/>
+      <w:proofErr w:type="gramStart"/>
+      <w:r>
+        <w:rPr>
+          <w:rFonts w:ascii="Times New Roman" w:hAnsi="Times New Roman" w:cs="Times New Roman"/>
+          <w:b/>
+          <w:bCs/>
+          <w:sz w:val="28"/>
+          <w:szCs w:val="28"/>
+          <w:lang w:val="en-US"/>
+        </w:rPr>
+        <w:t>va</w:t>
+      </w:r>
+      <w:proofErr w:type="spellEnd"/>
+      <w:proofErr w:type="gramEnd"/>
+      <w:r>
+        <w:rPr>
+          <w:rFonts w:ascii="Times New Roman" w:hAnsi="Times New Roman" w:cs="Times New Roman"/>
+          <w:b/>
+          <w:bCs/>
+          <w:sz w:val="28"/>
+          <w:szCs w:val="28"/>
+          <w:lang w:val="en-US"/>
+        </w:rPr>
+        <w:t xml:space="preserve"> </w:t>
+      </w:r>
+      <w:proofErr w:type="spellStart"/>
+      <w:r>
+        <w:rPr>
+          <w:rFonts w:ascii="Times New Roman" w:hAnsi="Times New Roman" w:cs="Times New Roman"/>
+          <w:b/>
+          <w:bCs/>
+          <w:sz w:val="28"/>
+          <w:szCs w:val="28"/>
+          <w:lang w:val="en-US"/>
+        </w:rPr>
+        <w:t>predmeti</w:t>
+      </w:r>
+      <w:proofErr w:type="spellEnd"/>
+      <w:r>
+        <w:rPr>
+          <w:rFonts w:ascii="Times New Roman" w:hAnsi="Times New Roman" w:cs="Times New Roman"/>
+          <w:b/>
+          <w:bCs/>
+          <w:sz w:val="28"/>
+          <w:szCs w:val="28"/>
+          <w:lang w:val="en-US"/>
+        </w:rPr>
+        <w:t>.</w:t>
+      </w:r>
+      <w:r>
+        <w:rPr>
+          <w:rFonts w:ascii="Times New Roman" w:hAnsi="Times New Roman" w:cs="Times New Roman"/>
+          <w:sz w:val="28"/>
+          <w:szCs w:val="28"/>
+          <w:lang w:val="en-US"/>
+        </w:rPr>
+        <w:t xml:space="preserve"> </w:t>
+      </w:r>
+      <w:proofErr w:type="spellStart"/>
+      <w:r>
+        <w:rPr>
+          <w:rFonts w:ascii="Times New Roman" w:hAnsi="Times New Roman" w:cs="Times New Roman"/>
+          <w:sz w:val="28"/>
+          <w:szCs w:val="28"/>
+          <w:lang w:val="en-US"/>
+        </w:rPr>
+        <w:t>Ushbu</w:t>
+      </w:r>
+      <w:proofErr w:type="spellEnd"/>
+      <w:r>
+        <w:rPr>
+          <w:rFonts w:ascii="Times New Roman" w:hAnsi="Times New Roman" w:cs="Times New Roman"/>
+          <w:sz w:val="28"/>
+          <w:szCs w:val="28"/>
+          <w:lang w:val="en-US"/>
+        </w:rPr>
+        <w:t xml:space="preserve"> </w:t>
+      </w:r>
+      <w:proofErr w:type="spellStart"/>
+      <w:r>
+        <w:rPr>
+          <w:rFonts w:ascii="Times New Roman" w:hAnsi="Times New Roman" w:cs="Times New Roman"/>
+          <w:sz w:val="28"/>
+          <w:szCs w:val="28"/>
+          <w:lang w:val="en-US"/>
+        </w:rPr>
+        <w:t>bitiruv</w:t>
+      </w:r>
+      <w:proofErr w:type="spellEnd"/>
+      <w:r>
+        <w:rPr>
+          <w:rFonts w:ascii="Times New Roman" w:hAnsi="Times New Roman" w:cs="Times New Roman"/>
+          <w:sz w:val="28"/>
+          <w:szCs w:val="28"/>
+          <w:lang w:val="en-US"/>
+        </w:rPr>
+        <w:t xml:space="preserve"> </w:t>
+      </w:r>
+      <w:proofErr w:type="spellStart"/>
+      <w:r>
+        <w:rPr>
+          <w:rFonts w:ascii="Times New Roman" w:hAnsi="Times New Roman" w:cs="Times New Roman"/>
+          <w:sz w:val="28"/>
+          <w:szCs w:val="28"/>
+          <w:lang w:val="en-US"/>
+        </w:rPr>
+        <w:t>malakaviy</w:t>
+      </w:r>
+      <w:proofErr w:type="spellEnd"/>
+      <w:r>
+        <w:rPr>
+          <w:rFonts w:ascii="Times New Roman" w:hAnsi="Times New Roman" w:cs="Times New Roman"/>
+          <w:sz w:val="28"/>
+          <w:szCs w:val="28"/>
+          <w:lang w:val="en-US"/>
+        </w:rPr>
+        <w:t xml:space="preserve"> </w:t>
+      </w:r>
+      <w:proofErr w:type="spellStart"/>
+      <w:r>
+        <w:rPr>
+          <w:rFonts w:ascii="Times New Roman" w:hAnsi="Times New Roman" w:cs="Times New Roman"/>
+          <w:sz w:val="28"/>
+          <w:szCs w:val="28"/>
+          <w:lang w:val="en-US"/>
+        </w:rPr>
+        <w:t>ishining</w:t>
+      </w:r>
+      <w:proofErr w:type="spellEnd"/>
+      <w:r>
+        <w:rPr>
+          <w:rFonts w:ascii="Times New Roman" w:hAnsi="Times New Roman" w:cs="Times New Roman"/>
+          <w:sz w:val="28"/>
+          <w:szCs w:val="28"/>
+          <w:lang w:val="en-US"/>
+        </w:rPr>
+        <w:t xml:space="preserve"> </w:t>
+      </w:r>
+      <w:proofErr w:type="spellStart"/>
+      <w:r>
+        <w:rPr>
+          <w:rFonts w:ascii="Times New Roman" w:hAnsi="Times New Roman" w:cs="Times New Roman"/>
+          <w:sz w:val="28"/>
+          <w:szCs w:val="28"/>
+          <w:lang w:val="en-US"/>
+        </w:rPr>
+        <w:t>obyekti</w:t>
+      </w:r>
+      <w:proofErr w:type="spellEnd"/>
+      <w:r>
+        <w:rPr>
+          <w:rFonts w:ascii="Times New Roman" w:hAnsi="Times New Roman" w:cs="Times New Roman"/>
+          <w:sz w:val="28"/>
+          <w:szCs w:val="28"/>
+          <w:lang w:val="en-US"/>
+        </w:rPr>
+        <w:t xml:space="preserve"> </w:t>
+      </w:r>
+      <w:proofErr w:type="spellStart"/>
+      <w:r>
+        <w:rPr>
+          <w:rFonts w:ascii="Times New Roman" w:hAnsi="Times New Roman" w:cs="Times New Roman"/>
+          <w:sz w:val="28"/>
+          <w:szCs w:val="28"/>
+          <w:lang w:val="en-US"/>
+        </w:rPr>
+        <w:t>sifatida</w:t>
+      </w:r>
+      <w:proofErr w:type="spellEnd"/>
+      <w:r>
+        <w:rPr>
+          <w:rFonts w:ascii="Times New Roman" w:hAnsi="Times New Roman" w:cs="Times New Roman"/>
+          <w:sz w:val="28"/>
+          <w:szCs w:val="28"/>
+          <w:lang w:val="en-US"/>
+        </w:rPr>
+        <w:t xml:space="preserve"> </w:t>
+      </w:r>
+      <w:proofErr w:type="spellStart"/>
+      <w:r>
+        <w:rPr>
+          <w:rFonts w:ascii="Times New Roman" w:hAnsi="Times New Roman" w:cs="Times New Roman"/>
+          <w:sz w:val="28"/>
+          <w:szCs w:val="28"/>
+          <w:lang w:val="en-US"/>
+        </w:rPr>
+        <w:t>dasturlash</w:t>
+      </w:r>
+      <w:proofErr w:type="spellEnd"/>
+      <w:r>
+        <w:rPr>
+          <w:rFonts w:ascii="Times New Roman" w:hAnsi="Times New Roman" w:cs="Times New Roman"/>
+          <w:sz w:val="28"/>
+          <w:szCs w:val="28"/>
+          <w:lang w:val="en-US"/>
+        </w:rPr>
+        <w:t xml:space="preserve"> </w:t>
+      </w:r>
+      <w:proofErr w:type="spellStart"/>
+      <w:proofErr w:type="gramStart"/>
+      <w:r>
+        <w:rPr>
+          <w:rFonts w:ascii="Times New Roman" w:hAnsi="Times New Roman" w:cs="Times New Roman"/>
+          <w:sz w:val="28"/>
+          <w:szCs w:val="28"/>
+          <w:lang w:val="en-US"/>
+        </w:rPr>
+        <w:t>tillarida</w:t>
+      </w:r>
+      <w:proofErr w:type="spellEnd"/>
+      <w:r>
+        <w:rPr>
+          <w:rFonts w:ascii="Times New Roman" w:hAnsi="Times New Roman" w:cs="Times New Roman"/>
+          <w:sz w:val="28"/>
+          <w:szCs w:val="28"/>
+          <w:lang w:val="en-US"/>
+        </w:rPr>
+        <w:t xml:space="preserve">  </w:t>
+      </w:r>
+      <w:proofErr w:type="spellStart"/>
+      <w:r>
+        <w:rPr>
+          <w:rFonts w:ascii="Times New Roman" w:hAnsi="Times New Roman" w:cs="Times New Roman"/>
+          <w:sz w:val="28"/>
+          <w:szCs w:val="28"/>
+          <w:lang w:val="en-US"/>
+        </w:rPr>
+        <w:t>yaratilgan</w:t>
+      </w:r>
+      <w:proofErr w:type="spellEnd"/>
+      <w:proofErr w:type="gramEnd"/>
+      <w:r>
+        <w:rPr>
+          <w:rFonts w:ascii="Times New Roman" w:hAnsi="Times New Roman" w:cs="Times New Roman"/>
+          <w:sz w:val="28"/>
+          <w:szCs w:val="28"/>
+          <w:lang w:val="en-US"/>
+        </w:rPr>
+        <w:t xml:space="preserve"> RSA  </w:t>
+      </w:r>
+      <w:proofErr w:type="spellStart"/>
+      <w:r>
+        <w:rPr>
+          <w:rFonts w:ascii="Times New Roman" w:hAnsi="Times New Roman" w:cs="Times New Roman"/>
+          <w:sz w:val="28"/>
+          <w:szCs w:val="28"/>
+          <w:lang w:val="en-US"/>
+        </w:rPr>
+        <w:t>shifrlash</w:t>
+      </w:r>
+      <w:proofErr w:type="spellEnd"/>
+      <w:r>
+        <w:rPr>
+          <w:rFonts w:ascii="Times New Roman" w:hAnsi="Times New Roman" w:cs="Times New Roman"/>
+          <w:sz w:val="28"/>
+          <w:szCs w:val="28"/>
+          <w:lang w:val="en-US"/>
+        </w:rPr>
+        <w:t xml:space="preserve"> </w:t>
+      </w:r>
+      <w:proofErr w:type="spellStart"/>
+      <w:r>
+        <w:rPr>
+          <w:rFonts w:ascii="Times New Roman" w:hAnsi="Times New Roman" w:cs="Times New Roman"/>
+          <w:sz w:val="28"/>
+          <w:szCs w:val="28"/>
+          <w:lang w:val="en-US"/>
+        </w:rPr>
+        <w:t>algaritmi</w:t>
+      </w:r>
+      <w:proofErr w:type="spellEnd"/>
+      <w:r>
+        <w:rPr>
+          <w:rFonts w:ascii="Times New Roman" w:hAnsi="Times New Roman" w:cs="Times New Roman"/>
+          <w:sz w:val="28"/>
+          <w:szCs w:val="28"/>
+          <w:lang w:val="en-US"/>
+        </w:rPr>
+        <w:t xml:space="preserve">  </w:t>
+      </w:r>
+      <w:proofErr w:type="spellStart"/>
+      <w:r>
+        <w:rPr>
+          <w:rFonts w:ascii="Times New Roman" w:hAnsi="Times New Roman" w:cs="Times New Roman"/>
+          <w:sz w:val="28"/>
+          <w:szCs w:val="28"/>
+          <w:lang w:val="en-US"/>
+        </w:rPr>
+        <w:t>kalitlarni</w:t>
+      </w:r>
+      <w:proofErr w:type="spellEnd"/>
+      <w:r>
+        <w:rPr>
+          <w:rFonts w:ascii="Times New Roman" w:hAnsi="Times New Roman" w:cs="Times New Roman"/>
+          <w:sz w:val="28"/>
+          <w:szCs w:val="28"/>
+          <w:lang w:val="en-US"/>
+        </w:rPr>
+        <w:t xml:space="preserve">  </w:t>
+      </w:r>
+      <w:proofErr w:type="spellStart"/>
+      <w:r>
+        <w:rPr>
+          <w:rFonts w:ascii="Times New Roman" w:hAnsi="Times New Roman" w:cs="Times New Roman"/>
+          <w:sz w:val="28"/>
+          <w:szCs w:val="28"/>
+          <w:lang w:val="en-US"/>
+        </w:rPr>
+        <w:t>taqsimlash</w:t>
+      </w:r>
+      <w:proofErr w:type="spellEnd"/>
+      <w:r>
+        <w:rPr>
+          <w:rFonts w:ascii="Times New Roman" w:hAnsi="Times New Roman" w:cs="Times New Roman"/>
+          <w:sz w:val="28"/>
+          <w:szCs w:val="28"/>
+          <w:lang w:val="en-US"/>
+        </w:rPr>
+        <w:t xml:space="preserve"> </w:t>
+      </w:r>
+      <w:proofErr w:type="spellStart"/>
+      <w:r>
+        <w:rPr>
+          <w:rFonts w:ascii="Times New Roman" w:hAnsi="Times New Roman" w:cs="Times New Roman"/>
+          <w:sz w:val="28"/>
+          <w:szCs w:val="28"/>
+          <w:lang w:val="en-US"/>
+        </w:rPr>
+        <w:t>usullari</w:t>
+      </w:r>
+      <w:proofErr w:type="spellEnd"/>
+      <w:r>
+        <w:rPr>
+          <w:rFonts w:ascii="Times New Roman" w:hAnsi="Times New Roman" w:cs="Times New Roman"/>
+          <w:sz w:val="28"/>
+          <w:szCs w:val="28"/>
+          <w:lang w:val="en-US"/>
+        </w:rPr>
+        <w:t>.</w:t>
       </w:r>
     </w:p>
     <w:p>
@@ -10920,13 +13979,698 @@
           <w:lang w:val="en-US"/>
         </w:rPr>
       </w:pPr>
+      <w:r>
+        <w:rPr>
+          <w:rFonts w:ascii="Times New Roman" w:hAnsi="Times New Roman" w:cs="Times New Roman"/>
+          <w:sz w:val="28"/>
+          <w:szCs w:val="28"/>
+          <w:lang w:val="en-US"/>
+        </w:rPr>
+        <w:t xml:space="preserve"> </w:t>
+      </w:r>
+      <w:proofErr w:type="spellStart"/>
+      <w:r>
+        <w:rPr>
+          <w:rFonts w:ascii="Times New Roman" w:hAnsi="Times New Roman" w:cs="Times New Roman"/>
+          <w:b/>
+          <w:bCs/>
+          <w:sz w:val="28"/>
+          <w:szCs w:val="28"/>
+          <w:lang w:val="en-US"/>
+        </w:rPr>
+        <w:t>Maqsadi</w:t>
+      </w:r>
+      <w:proofErr w:type="spellEnd"/>
+      <w:r>
+        <w:rPr>
+          <w:rFonts w:ascii="Times New Roman" w:hAnsi="Times New Roman" w:cs="Times New Roman"/>
+          <w:b/>
+          <w:bCs/>
+          <w:sz w:val="28"/>
+          <w:szCs w:val="28"/>
+          <w:lang w:val="en-US"/>
+        </w:rPr>
+        <w:t xml:space="preserve"> </w:t>
+      </w:r>
+      <w:proofErr w:type="spellStart"/>
+      <w:proofErr w:type="gramStart"/>
+      <w:r>
+        <w:rPr>
+          <w:rFonts w:ascii="Times New Roman" w:hAnsi="Times New Roman" w:cs="Times New Roman"/>
+          <w:b/>
+          <w:bCs/>
+          <w:sz w:val="28"/>
+          <w:szCs w:val="28"/>
+          <w:lang w:val="en-US"/>
+        </w:rPr>
+        <w:t>va</w:t>
+      </w:r>
+      <w:proofErr w:type="spellEnd"/>
+      <w:proofErr w:type="gramEnd"/>
+      <w:r>
+        <w:rPr>
+          <w:rFonts w:ascii="Times New Roman" w:hAnsi="Times New Roman" w:cs="Times New Roman"/>
+          <w:b/>
+          <w:bCs/>
+          <w:sz w:val="28"/>
+          <w:szCs w:val="28"/>
+          <w:lang w:val="en-US"/>
+        </w:rPr>
+        <w:t xml:space="preserve"> </w:t>
+      </w:r>
+      <w:proofErr w:type="spellStart"/>
+      <w:r>
+        <w:rPr>
+          <w:rFonts w:ascii="Times New Roman" w:hAnsi="Times New Roman" w:cs="Times New Roman"/>
+          <w:b/>
+          <w:bCs/>
+          <w:sz w:val="28"/>
+          <w:szCs w:val="28"/>
+          <w:lang w:val="en-US"/>
+        </w:rPr>
+        <w:t>vazifasi</w:t>
+      </w:r>
+      <w:proofErr w:type="spellEnd"/>
+      <w:r>
+        <w:rPr>
+          <w:rFonts w:ascii="Times New Roman" w:hAnsi="Times New Roman" w:cs="Times New Roman"/>
+          <w:b/>
+          <w:bCs/>
+          <w:sz w:val="28"/>
+          <w:szCs w:val="28"/>
+          <w:lang w:val="en-US"/>
+        </w:rPr>
+        <w:t>.</w:t>
+      </w:r>
+      <w:r>
+        <w:rPr>
+          <w:rFonts w:ascii="Times New Roman" w:hAnsi="Times New Roman" w:cs="Times New Roman"/>
+          <w:sz w:val="28"/>
+          <w:szCs w:val="28"/>
+          <w:lang w:val="en-US"/>
+        </w:rPr>
+        <w:t xml:space="preserve"> </w:t>
+      </w:r>
+      <w:proofErr w:type="spellStart"/>
+      <w:r>
+        <w:rPr>
+          <w:rFonts w:ascii="Times New Roman" w:hAnsi="Times New Roman" w:cs="Times New Roman"/>
+          <w:sz w:val="28"/>
+          <w:szCs w:val="28"/>
+          <w:lang w:val="en-US"/>
+        </w:rPr>
+        <w:t>Kriptografik</w:t>
+      </w:r>
+      <w:proofErr w:type="spellEnd"/>
+      <w:r>
+        <w:rPr>
+          <w:rFonts w:ascii="Times New Roman" w:hAnsi="Times New Roman" w:cs="Times New Roman"/>
+          <w:sz w:val="28"/>
+          <w:szCs w:val="28"/>
+          <w:lang w:val="en-US"/>
+        </w:rPr>
+        <w:t xml:space="preserve"> </w:t>
+      </w:r>
+      <w:proofErr w:type="spellStart"/>
+      <w:r>
+        <w:rPr>
+          <w:rFonts w:ascii="Times New Roman" w:hAnsi="Times New Roman" w:cs="Times New Roman"/>
+          <w:sz w:val="28"/>
+          <w:szCs w:val="28"/>
+          <w:lang w:val="en-US"/>
+        </w:rPr>
+        <w:t>kalitlarni</w:t>
+      </w:r>
+      <w:proofErr w:type="spellEnd"/>
+      <w:r>
+        <w:rPr>
+          <w:rFonts w:ascii="Times New Roman" w:hAnsi="Times New Roman" w:cs="Times New Roman"/>
+          <w:sz w:val="28"/>
+          <w:szCs w:val="28"/>
+          <w:lang w:val="en-US"/>
+        </w:rPr>
+        <w:t xml:space="preserve"> </w:t>
+      </w:r>
+      <w:proofErr w:type="spellStart"/>
+      <w:r>
+        <w:rPr>
+          <w:rFonts w:ascii="Times New Roman" w:hAnsi="Times New Roman" w:cs="Times New Roman"/>
+          <w:sz w:val="28"/>
+          <w:szCs w:val="28"/>
+          <w:lang w:val="en-US"/>
+        </w:rPr>
+        <w:t>taqsimlash</w:t>
+      </w:r>
+      <w:proofErr w:type="spellEnd"/>
+      <w:r>
+        <w:rPr>
+          <w:rFonts w:ascii="Times New Roman" w:hAnsi="Times New Roman" w:cs="Times New Roman"/>
+          <w:sz w:val="28"/>
+          <w:szCs w:val="28"/>
+          <w:lang w:val="en-US"/>
+        </w:rPr>
+        <w:t xml:space="preserve"> </w:t>
+      </w:r>
+      <w:proofErr w:type="spellStart"/>
+      <w:r>
+        <w:rPr>
+          <w:rFonts w:ascii="Times New Roman" w:hAnsi="Times New Roman" w:cs="Times New Roman"/>
+          <w:sz w:val="28"/>
+          <w:szCs w:val="28"/>
+          <w:lang w:val="en-US"/>
+        </w:rPr>
+        <w:t>usullarini</w:t>
+      </w:r>
+      <w:proofErr w:type="spellEnd"/>
+      <w:r>
+        <w:rPr>
+          <w:rFonts w:ascii="Times New Roman" w:hAnsi="Times New Roman" w:cs="Times New Roman"/>
+          <w:sz w:val="28"/>
+          <w:szCs w:val="28"/>
+          <w:lang w:val="en-US"/>
+        </w:rPr>
+        <w:t xml:space="preserve"> </w:t>
+      </w:r>
+      <w:proofErr w:type="spellStart"/>
+      <w:r>
+        <w:rPr>
+          <w:rFonts w:ascii="Times New Roman" w:hAnsi="Times New Roman" w:cs="Times New Roman"/>
+          <w:sz w:val="28"/>
+          <w:szCs w:val="28"/>
+          <w:lang w:val="en-US"/>
+        </w:rPr>
+        <w:t>o‘rganish</w:t>
+      </w:r>
+      <w:proofErr w:type="spellEnd"/>
+      <w:r>
+        <w:rPr>
+          <w:rFonts w:ascii="Times New Roman" w:hAnsi="Times New Roman" w:cs="Times New Roman"/>
+          <w:sz w:val="28"/>
+          <w:szCs w:val="28"/>
+          <w:lang w:val="en-US"/>
+        </w:rPr>
+        <w:t xml:space="preserve"> </w:t>
+      </w:r>
+      <w:proofErr w:type="spellStart"/>
+      <w:proofErr w:type="gramStart"/>
+      <w:r>
+        <w:rPr>
+          <w:rFonts w:ascii="Times New Roman" w:hAnsi="Times New Roman" w:cs="Times New Roman"/>
+          <w:sz w:val="28"/>
+          <w:szCs w:val="28"/>
+          <w:lang w:val="en-US"/>
+        </w:rPr>
+        <w:t>va</w:t>
+      </w:r>
+      <w:proofErr w:type="spellEnd"/>
+      <w:proofErr w:type="gramEnd"/>
+      <w:r>
+        <w:rPr>
+          <w:rFonts w:ascii="Times New Roman" w:hAnsi="Times New Roman" w:cs="Times New Roman"/>
+          <w:sz w:val="28"/>
+          <w:szCs w:val="28"/>
+          <w:lang w:val="en-US"/>
+        </w:rPr>
+        <w:t xml:space="preserve"> </w:t>
+      </w:r>
+      <w:proofErr w:type="spellStart"/>
+      <w:r>
+        <w:rPr>
+          <w:rFonts w:ascii="Times New Roman" w:hAnsi="Times New Roman" w:cs="Times New Roman"/>
+          <w:sz w:val="28"/>
+          <w:szCs w:val="28"/>
+          <w:lang w:val="en-US"/>
+        </w:rPr>
+        <w:t>samarali</w:t>
+      </w:r>
+      <w:proofErr w:type="spellEnd"/>
+      <w:r>
+        <w:rPr>
+          <w:rFonts w:ascii="Times New Roman" w:hAnsi="Times New Roman" w:cs="Times New Roman"/>
+          <w:sz w:val="28"/>
+          <w:szCs w:val="28"/>
+          <w:lang w:val="en-US"/>
+        </w:rPr>
+        <w:t xml:space="preserve"> </w:t>
+      </w:r>
+      <w:proofErr w:type="spellStart"/>
+      <w:r>
+        <w:rPr>
+          <w:rFonts w:ascii="Times New Roman" w:hAnsi="Times New Roman" w:cs="Times New Roman"/>
+          <w:sz w:val="28"/>
+          <w:szCs w:val="28"/>
+          <w:lang w:val="en-US"/>
+        </w:rPr>
+        <w:t>yoki</w:t>
+      </w:r>
+      <w:proofErr w:type="spellEnd"/>
+      <w:r>
+        <w:rPr>
+          <w:rFonts w:ascii="Times New Roman" w:hAnsi="Times New Roman" w:cs="Times New Roman"/>
+          <w:sz w:val="28"/>
+          <w:szCs w:val="28"/>
+          <w:lang w:val="en-US"/>
+        </w:rPr>
+        <w:t xml:space="preserve"> </w:t>
+      </w:r>
+      <w:proofErr w:type="spellStart"/>
+      <w:r>
+        <w:rPr>
+          <w:rFonts w:ascii="Times New Roman" w:hAnsi="Times New Roman" w:cs="Times New Roman"/>
+          <w:sz w:val="28"/>
+          <w:szCs w:val="28"/>
+          <w:lang w:val="en-US"/>
+        </w:rPr>
+        <w:t>kuchli</w:t>
+      </w:r>
+      <w:proofErr w:type="spellEnd"/>
+      <w:r>
+        <w:rPr>
+          <w:rFonts w:ascii="Times New Roman" w:hAnsi="Times New Roman" w:cs="Times New Roman"/>
+          <w:sz w:val="28"/>
+          <w:szCs w:val="28"/>
+          <w:lang w:val="en-US"/>
+        </w:rPr>
+        <w:t xml:space="preserve"> </w:t>
+      </w:r>
+      <w:proofErr w:type="spellStart"/>
+      <w:r>
+        <w:rPr>
+          <w:rFonts w:ascii="Times New Roman" w:hAnsi="Times New Roman" w:cs="Times New Roman"/>
+          <w:sz w:val="28"/>
+          <w:szCs w:val="28"/>
+          <w:lang w:val="en-US"/>
+        </w:rPr>
+        <w:t>parollarni</w:t>
+      </w:r>
+      <w:proofErr w:type="spellEnd"/>
+      <w:r>
+        <w:rPr>
+          <w:rFonts w:ascii="Times New Roman" w:hAnsi="Times New Roman" w:cs="Times New Roman"/>
+          <w:sz w:val="28"/>
+          <w:szCs w:val="28"/>
+          <w:lang w:val="en-US"/>
+        </w:rPr>
+        <w:t xml:space="preserve"> </w:t>
+      </w:r>
+      <w:proofErr w:type="spellStart"/>
+      <w:r>
+        <w:rPr>
+          <w:rFonts w:ascii="Times New Roman" w:hAnsi="Times New Roman" w:cs="Times New Roman"/>
+          <w:sz w:val="28"/>
+          <w:szCs w:val="28"/>
+          <w:lang w:val="en-US"/>
+        </w:rPr>
+        <w:t>yartish</w:t>
+      </w:r>
+      <w:proofErr w:type="spellEnd"/>
+      <w:r>
+        <w:rPr>
+          <w:rFonts w:ascii="Times New Roman" w:hAnsi="Times New Roman" w:cs="Times New Roman"/>
+          <w:sz w:val="28"/>
+          <w:szCs w:val="28"/>
+          <w:lang w:val="en-US"/>
+        </w:rPr>
+        <w:t xml:space="preserve">. Bu </w:t>
+      </w:r>
+      <w:proofErr w:type="spellStart"/>
+      <w:r>
+        <w:rPr>
+          <w:rFonts w:ascii="Times New Roman" w:hAnsi="Times New Roman" w:cs="Times New Roman"/>
+          <w:sz w:val="28"/>
+          <w:szCs w:val="28"/>
+          <w:lang w:val="en-US"/>
+        </w:rPr>
+        <w:t>porollar</w:t>
+      </w:r>
+      <w:proofErr w:type="spellEnd"/>
+      <w:r>
+        <w:rPr>
+          <w:rFonts w:ascii="Times New Roman" w:hAnsi="Times New Roman" w:cs="Times New Roman"/>
+          <w:sz w:val="28"/>
+          <w:szCs w:val="28"/>
+          <w:lang w:val="en-US"/>
+        </w:rPr>
+        <w:t xml:space="preserve"> </w:t>
+      </w:r>
+      <w:proofErr w:type="spellStart"/>
+      <w:r>
+        <w:rPr>
+          <w:rFonts w:ascii="Times New Roman" w:hAnsi="Times New Roman" w:cs="Times New Roman"/>
+          <w:sz w:val="28"/>
+          <w:szCs w:val="28"/>
+          <w:lang w:val="en-US"/>
+        </w:rPr>
+        <w:t>va</w:t>
+      </w:r>
+      <w:proofErr w:type="spellEnd"/>
+      <w:r>
+        <w:rPr>
+          <w:rFonts w:ascii="Times New Roman" w:hAnsi="Times New Roman" w:cs="Times New Roman"/>
+          <w:sz w:val="28"/>
+          <w:szCs w:val="28"/>
+          <w:lang w:val="en-US"/>
+        </w:rPr>
+        <w:t xml:space="preserve"> </w:t>
+      </w:r>
+      <w:proofErr w:type="spellStart"/>
+      <w:proofErr w:type="gramStart"/>
+      <w:r>
+        <w:rPr>
+          <w:rFonts w:ascii="Times New Roman" w:hAnsi="Times New Roman" w:cs="Times New Roman"/>
+          <w:sz w:val="28"/>
+          <w:szCs w:val="28"/>
+          <w:lang w:val="en-US"/>
+        </w:rPr>
+        <w:t>loginlarni</w:t>
+      </w:r>
+      <w:proofErr w:type="spellEnd"/>
+      <w:r>
+        <w:rPr>
+          <w:rFonts w:ascii="Times New Roman" w:hAnsi="Times New Roman" w:cs="Times New Roman"/>
+          <w:sz w:val="28"/>
+          <w:szCs w:val="28"/>
+          <w:lang w:val="en-US"/>
+        </w:rPr>
+        <w:t xml:space="preserve">  RSA</w:t>
+      </w:r>
+      <w:proofErr w:type="gramEnd"/>
+      <w:r>
+        <w:rPr>
+          <w:rFonts w:ascii="Times New Roman" w:hAnsi="Times New Roman" w:cs="Times New Roman"/>
+          <w:sz w:val="28"/>
+          <w:szCs w:val="28"/>
+          <w:lang w:val="en-US"/>
+        </w:rPr>
+        <w:t xml:space="preserve"> </w:t>
+      </w:r>
+      <w:proofErr w:type="spellStart"/>
+      <w:r>
+        <w:rPr>
+          <w:rFonts w:ascii="Times New Roman" w:hAnsi="Times New Roman" w:cs="Times New Roman"/>
+          <w:sz w:val="28"/>
+          <w:szCs w:val="28"/>
+          <w:lang w:val="en-US"/>
+        </w:rPr>
+        <w:t>oraqali</w:t>
+      </w:r>
+      <w:proofErr w:type="spellEnd"/>
+      <w:r>
+        <w:rPr>
+          <w:rFonts w:ascii="Times New Roman" w:hAnsi="Times New Roman" w:cs="Times New Roman"/>
+          <w:sz w:val="28"/>
+          <w:szCs w:val="28"/>
+          <w:lang w:val="en-US"/>
+        </w:rPr>
+        <w:t xml:space="preserve"> </w:t>
+      </w:r>
+      <w:proofErr w:type="spellStart"/>
+      <w:r>
+        <w:rPr>
+          <w:rFonts w:ascii="Times New Roman" w:hAnsi="Times New Roman" w:cs="Times New Roman"/>
+          <w:sz w:val="28"/>
+          <w:szCs w:val="28"/>
+          <w:lang w:val="en-US"/>
+        </w:rPr>
+        <w:t>shifrlash</w:t>
+      </w:r>
+      <w:proofErr w:type="spellEnd"/>
+      <w:r>
+        <w:rPr>
+          <w:rFonts w:ascii="Times New Roman" w:hAnsi="Times New Roman" w:cs="Times New Roman"/>
+          <w:sz w:val="28"/>
+          <w:szCs w:val="28"/>
+          <w:lang w:val="en-US"/>
+        </w:rPr>
+        <w:t xml:space="preserve"> </w:t>
+      </w:r>
+      <w:proofErr w:type="spellStart"/>
+      <w:r>
+        <w:rPr>
+          <w:rFonts w:ascii="Times New Roman" w:hAnsi="Times New Roman" w:cs="Times New Roman"/>
+          <w:sz w:val="28"/>
+          <w:szCs w:val="28"/>
+          <w:lang w:val="en-US"/>
+        </w:rPr>
+        <w:t>va</w:t>
+      </w:r>
+      <w:proofErr w:type="spellEnd"/>
+      <w:r>
+        <w:rPr>
+          <w:rFonts w:ascii="Times New Roman" w:hAnsi="Times New Roman" w:cs="Times New Roman"/>
+          <w:sz w:val="28"/>
+          <w:szCs w:val="28"/>
+          <w:lang w:val="en-US"/>
+        </w:rPr>
+        <w:t xml:space="preserve"> </w:t>
+      </w:r>
+      <w:proofErr w:type="spellStart"/>
+      <w:r>
+        <w:rPr>
+          <w:rFonts w:ascii="Times New Roman" w:hAnsi="Times New Roman" w:cs="Times New Roman"/>
+          <w:sz w:val="28"/>
+          <w:szCs w:val="28"/>
+          <w:lang w:val="en-US"/>
+        </w:rPr>
+        <w:t>deshifrlash</w:t>
+      </w:r>
+      <w:proofErr w:type="spellEnd"/>
+      <w:r>
+        <w:rPr>
+          <w:rFonts w:ascii="Times New Roman" w:hAnsi="Times New Roman" w:cs="Times New Roman"/>
+          <w:sz w:val="28"/>
+          <w:szCs w:val="28"/>
+          <w:lang w:val="en-US"/>
+        </w:rPr>
+        <w:t xml:space="preserve"> web  </w:t>
+      </w:r>
+      <w:proofErr w:type="spellStart"/>
+      <w:r>
+        <w:rPr>
+          <w:rFonts w:ascii="Times New Roman" w:hAnsi="Times New Roman" w:cs="Times New Roman"/>
+          <w:sz w:val="28"/>
+          <w:szCs w:val="28"/>
+          <w:lang w:val="en-US"/>
+        </w:rPr>
+        <w:t>sahifasini</w:t>
+      </w:r>
+      <w:proofErr w:type="spellEnd"/>
+      <w:r>
+        <w:rPr>
+          <w:rFonts w:ascii="Times New Roman" w:hAnsi="Times New Roman" w:cs="Times New Roman"/>
+          <w:sz w:val="28"/>
+          <w:szCs w:val="28"/>
+          <w:lang w:val="en-US"/>
+        </w:rPr>
+        <w:t xml:space="preserve"> </w:t>
+      </w:r>
+      <w:proofErr w:type="spellStart"/>
+      <w:r>
+        <w:rPr>
+          <w:rFonts w:ascii="Times New Roman" w:hAnsi="Times New Roman" w:cs="Times New Roman"/>
+          <w:sz w:val="28"/>
+          <w:szCs w:val="28"/>
+          <w:lang w:val="en-US"/>
+        </w:rPr>
+        <w:t>yaratish</w:t>
+      </w:r>
+      <w:proofErr w:type="spellEnd"/>
+      <w:r>
+        <w:rPr>
+          <w:rFonts w:ascii="Times New Roman" w:hAnsi="Times New Roman" w:cs="Times New Roman"/>
+          <w:sz w:val="28"/>
+          <w:szCs w:val="28"/>
+          <w:lang w:val="en-US"/>
+        </w:rPr>
+        <w:t xml:space="preserve"> </w:t>
+      </w:r>
+      <w:proofErr w:type="spellStart"/>
+      <w:r>
+        <w:rPr>
+          <w:rFonts w:ascii="Times New Roman" w:hAnsi="Times New Roman" w:cs="Times New Roman"/>
+          <w:sz w:val="28"/>
+          <w:szCs w:val="28"/>
+          <w:lang w:val="en-US"/>
+        </w:rPr>
+        <w:t>shu</w:t>
+      </w:r>
+      <w:proofErr w:type="spellEnd"/>
+      <w:r>
+        <w:rPr>
+          <w:rFonts w:ascii="Times New Roman" w:hAnsi="Times New Roman" w:cs="Times New Roman"/>
+          <w:sz w:val="28"/>
+          <w:szCs w:val="28"/>
+          <w:lang w:val="en-US"/>
+        </w:rPr>
+        <w:t xml:space="preserve"> </w:t>
+      </w:r>
+      <w:proofErr w:type="spellStart"/>
+      <w:r>
+        <w:rPr>
+          <w:rFonts w:ascii="Times New Roman" w:hAnsi="Times New Roman" w:cs="Times New Roman"/>
+          <w:sz w:val="28"/>
+          <w:szCs w:val="28"/>
+          <w:lang w:val="en-US"/>
+        </w:rPr>
+        <w:t>orqali</w:t>
+      </w:r>
+      <w:proofErr w:type="spellEnd"/>
+      <w:r>
+        <w:rPr>
+          <w:rFonts w:ascii="Times New Roman" w:hAnsi="Times New Roman" w:cs="Times New Roman"/>
+          <w:sz w:val="28"/>
+          <w:szCs w:val="28"/>
+          <w:lang w:val="en-US"/>
+        </w:rPr>
+        <w:t xml:space="preserve"> </w:t>
+      </w:r>
+      <w:proofErr w:type="spellStart"/>
+      <w:r>
+        <w:rPr>
+          <w:rFonts w:ascii="Times New Roman" w:hAnsi="Times New Roman" w:cs="Times New Roman"/>
+          <w:sz w:val="28"/>
+          <w:szCs w:val="28"/>
+          <w:lang w:val="en-US"/>
+        </w:rPr>
+        <w:t>foydalanuvchi</w:t>
+      </w:r>
+      <w:proofErr w:type="spellEnd"/>
+      <w:r>
+        <w:rPr>
+          <w:rFonts w:ascii="Times New Roman" w:hAnsi="Times New Roman" w:cs="Times New Roman"/>
+          <w:sz w:val="28"/>
+          <w:szCs w:val="28"/>
+          <w:lang w:val="en-US"/>
+        </w:rPr>
+        <w:t xml:space="preserve"> </w:t>
+      </w:r>
+      <w:proofErr w:type="spellStart"/>
+      <w:r>
+        <w:rPr>
+          <w:rFonts w:ascii="Times New Roman" w:hAnsi="Times New Roman" w:cs="Times New Roman"/>
+          <w:sz w:val="28"/>
+          <w:szCs w:val="28"/>
+          <w:lang w:val="en-US"/>
+        </w:rPr>
+        <w:t>shaxsiy</w:t>
+      </w:r>
+      <w:proofErr w:type="spellEnd"/>
+      <w:r>
+        <w:rPr>
+          <w:rFonts w:ascii="Times New Roman" w:hAnsi="Times New Roman" w:cs="Times New Roman"/>
+          <w:sz w:val="28"/>
+          <w:szCs w:val="28"/>
+          <w:lang w:val="en-US"/>
+        </w:rPr>
+        <w:t xml:space="preserve"> </w:t>
+      </w:r>
+      <w:proofErr w:type="spellStart"/>
+      <w:r>
+        <w:rPr>
+          <w:rFonts w:ascii="Times New Roman" w:hAnsi="Times New Roman" w:cs="Times New Roman"/>
+          <w:sz w:val="28"/>
+          <w:szCs w:val="28"/>
+          <w:lang w:val="en-US"/>
+        </w:rPr>
+        <w:t>ma’lumotlarini</w:t>
+      </w:r>
+      <w:proofErr w:type="spellEnd"/>
+      <w:r>
+        <w:rPr>
+          <w:rFonts w:ascii="Times New Roman" w:hAnsi="Times New Roman" w:cs="Times New Roman"/>
+          <w:sz w:val="28"/>
+          <w:szCs w:val="28"/>
+          <w:lang w:val="en-US"/>
+        </w:rPr>
+        <w:t xml:space="preserve"> </w:t>
+      </w:r>
+      <w:proofErr w:type="spellStart"/>
+      <w:r>
+        <w:rPr>
+          <w:rFonts w:ascii="Times New Roman" w:hAnsi="Times New Roman" w:cs="Times New Roman"/>
+          <w:sz w:val="28"/>
+          <w:szCs w:val="28"/>
+          <w:lang w:val="en-US"/>
+        </w:rPr>
+        <w:t>xavfsizligini</w:t>
+      </w:r>
+      <w:proofErr w:type="spellEnd"/>
+      <w:r>
+        <w:rPr>
+          <w:rFonts w:ascii="Times New Roman" w:hAnsi="Times New Roman" w:cs="Times New Roman"/>
+          <w:sz w:val="28"/>
+          <w:szCs w:val="28"/>
+          <w:lang w:val="en-US"/>
+        </w:rPr>
+        <w:t xml:space="preserve"> </w:t>
+      </w:r>
+      <w:proofErr w:type="spellStart"/>
+      <w:r>
+        <w:rPr>
+          <w:rFonts w:ascii="Times New Roman" w:hAnsi="Times New Roman" w:cs="Times New Roman"/>
+          <w:sz w:val="28"/>
+          <w:szCs w:val="28"/>
+          <w:lang w:val="en-US"/>
+        </w:rPr>
+        <w:t>ta’minlashdan</w:t>
+      </w:r>
+      <w:proofErr w:type="spellEnd"/>
+      <w:r>
+        <w:rPr>
+          <w:rFonts w:ascii="Times New Roman" w:hAnsi="Times New Roman" w:cs="Times New Roman"/>
+          <w:sz w:val="28"/>
+          <w:szCs w:val="28"/>
+          <w:lang w:val="en-US"/>
+        </w:rPr>
+        <w:t xml:space="preserve"> </w:t>
+      </w:r>
+      <w:proofErr w:type="spellStart"/>
+      <w:r>
+        <w:rPr>
+          <w:rFonts w:ascii="Times New Roman" w:hAnsi="Times New Roman" w:cs="Times New Roman"/>
+          <w:sz w:val="28"/>
+          <w:szCs w:val="28"/>
+          <w:lang w:val="en-US"/>
+        </w:rPr>
+        <w:t>iborat</w:t>
+      </w:r>
+      <w:proofErr w:type="spellEnd"/>
+      <w:r>
+        <w:rPr>
+          <w:rFonts w:ascii="Times New Roman" w:hAnsi="Times New Roman" w:cs="Times New Roman"/>
+          <w:sz w:val="28"/>
+          <w:szCs w:val="28"/>
+          <w:lang w:val="en-US"/>
+        </w:rPr>
+        <w:t>.</w:t>
+      </w:r>
     </w:p>
     <w:p>
       <w:pPr>
-        <w:rPr>
-          <w:lang w:val="en-AU"/>
+        <w:spacing w:line="360" w:lineRule="auto"/>
+        <w:ind w:firstLine="567"/>
+        <w:jc w:val="both"/>
+        <w:rPr>
+          <w:rFonts w:ascii="Times New Roman" w:hAnsi="Times New Roman" w:cs="Times New Roman"/>
+          <w:sz w:val="28"/>
+          <w:szCs w:val="28"/>
+          <w:lang w:val="en-US"/>
         </w:rPr>
       </w:pPr>
+    </w:p>
+    <w:p>
+      <w:pPr>
+        <w:spacing w:line="360" w:lineRule="auto"/>
+        <w:jc w:val="center"/>
+        <w:rPr>
+          <w:rFonts w:ascii="Times New Roman" w:hAnsi="Times New Roman" w:cs="Times New Roman"/>
+          <w:sz w:val="28"/>
+          <w:szCs w:val="28"/>
+          <w:lang w:val="en-US"/>
+        </w:rPr>
+      </w:pPr>
+      <w:bookmarkStart w:id="0" w:name="_GoBack"/>
+      <w:bookmarkEnd w:id="0"/>
     </w:p>
     <w:sectPr>
       <w:pgSz w:w="11906" w:h="16838"/>
@@ -10958,7 +14702,7 @@
   <w:latentStyles w:defLockedState="0" w:defUIPriority="99" w:defSemiHidden="1" w:defUnhideWhenUsed="1" w:defQFormat="0" w:count="267">
     <w:lsdException w:name="Normal" w:semiHidden="0" w:uiPriority="0" w:unhideWhenUsed="0" w:qFormat="1"/>
     <w:lsdException w:name="heading 1" w:semiHidden="0" w:uiPriority="9" w:unhideWhenUsed="0" w:qFormat="1"/>
-    <w:lsdException w:name="heading 2" w:uiPriority="9" w:qFormat="1"/>
+    <w:lsdException w:name="heading 2" w:uiPriority="0" w:qFormat="1"/>
     <w:lsdException w:name="heading 3" w:uiPriority="9" w:qFormat="1"/>
     <w:lsdException w:name="heading 4" w:uiPriority="9" w:qFormat="1"/>
     <w:lsdException w:name="heading 5" w:uiPriority="9" w:qFormat="1"/>
@@ -11102,6 +14846,34 @@
       <w:spacing w:after="160" w:line="259" w:lineRule="auto"/>
     </w:pPr>
   </w:style>
+  <w:style w:type="paragraph" w:styleId="2">
+    <w:name w:val="heading 2"/>
+    <w:aliases w:val="Dissertatsiya mundarija"/>
+    <w:basedOn w:val="a"/>
+    <w:next w:val="a"/>
+    <w:link w:val="20"/>
+    <w:autoRedefine/>
+    <w:qFormat/>
+    <w:rsid w:val="00455BB3"/>
+    <w:pPr>
+      <w:widowControl w:val="0"/>
+      <w:autoSpaceDE w:val="0"/>
+      <w:autoSpaceDN w:val="0"/>
+      <w:adjustRightInd w:val="0"/>
+      <w:spacing w:after="0" w:line="360" w:lineRule="auto"/>
+      <w:ind w:right="-142" w:firstLine="709"/>
+      <w:jc w:val="center"/>
+      <w:outlineLvl w:val="1"/>
+    </w:pPr>
+    <w:rPr>
+      <w:rFonts w:ascii="Times New Roman" w:eastAsia="Times New Roman" w:hAnsi="Times New Roman" w:cs="Times New Roman"/>
+      <w:b/>
+      <w:iCs/>
+      <w:sz w:val="28"/>
+      <w:szCs w:val="20"/>
+      <w:lang w:val="en-US" w:eastAsia="ru-RU" w:bidi="th-TH"/>
+    </w:rPr>
+  </w:style>
   <w:style w:type="character" w:default="1" w:styleId="a0">
     <w:name w:val="Default Paragraph Font"/>
     <w:uiPriority w:val="1"/>
@@ -11140,6 +14912,50 @@
       <w:contextualSpacing/>
     </w:pPr>
   </w:style>
+  <w:style w:type="character" w:customStyle="1" w:styleId="20">
+    <w:name w:val="Заголовок 2 Знак"/>
+    <w:aliases w:val="Dissertatsiya mundarija Знак"/>
+    <w:basedOn w:val="a0"/>
+    <w:link w:val="2"/>
+    <w:rsid w:val="00455BB3"/>
+    <w:rPr>
+      <w:rFonts w:ascii="Times New Roman" w:eastAsia="Times New Roman" w:hAnsi="Times New Roman" w:cs="Times New Roman"/>
+      <w:b/>
+      <w:iCs/>
+      <w:sz w:val="28"/>
+      <w:szCs w:val="20"/>
+      <w:lang w:val="en-US" w:eastAsia="ru-RU" w:bidi="th-TH"/>
+    </w:rPr>
+  </w:style>
+  <w:style w:type="paragraph" w:customStyle="1" w:styleId="1">
+    <w:name w:val="Обычный (веб)1"/>
+    <w:aliases w:val="Normal (Web)"/>
+    <w:basedOn w:val="a"/>
+    <w:link w:val="a4"/>
+    <w:uiPriority w:val="99"/>
+    <w:rsid w:val="00455BB3"/>
+    <w:pPr>
+      <w:spacing w:after="0" w:line="240" w:lineRule="auto"/>
+    </w:pPr>
+    <w:rPr>
+      <w:rFonts w:ascii="Times New Roman" w:eastAsia="Times New Roman" w:hAnsi="Times New Roman" w:cs="Times New Roman"/>
+      <w:sz w:val="24"/>
+      <w:szCs w:val="24"/>
+      <w:lang w:eastAsia="ru-RU"/>
+    </w:rPr>
+  </w:style>
+  <w:style w:type="character" w:customStyle="1" w:styleId="a4">
+    <w:name w:val="Обычный (Интернет) Знак"/>
+    <w:link w:val="1"/>
+    <w:uiPriority w:val="99"/>
+    <w:rsid w:val="00455BB3"/>
+    <w:rPr>
+      <w:rFonts w:ascii="Times New Roman" w:eastAsia="Times New Roman" w:hAnsi="Times New Roman" w:cs="Times New Roman"/>
+      <w:sz w:val="24"/>
+      <w:szCs w:val="24"/>
+      <w:lang w:eastAsia="ru-RU"/>
+    </w:rPr>
+  </w:style>
 </w:styles>
 </file>
 
@@ -11163,7 +14979,7 @@
   <w:latentStyles w:defLockedState="0" w:defUIPriority="99" w:defSemiHidden="1" w:defUnhideWhenUsed="1" w:defQFormat="0" w:count="267">
     <w:lsdException w:name="Normal" w:semiHidden="0" w:uiPriority="0" w:unhideWhenUsed="0" w:qFormat="1"/>
     <w:lsdException w:name="heading 1" w:semiHidden="0" w:uiPriority="9" w:unhideWhenUsed="0" w:qFormat="1"/>
-    <w:lsdException w:name="heading 2" w:uiPriority="9" w:qFormat="1"/>
+    <w:lsdException w:name="heading 2" w:uiPriority="0" w:qFormat="1"/>
     <w:lsdException w:name="heading 3" w:uiPriority="9" w:qFormat="1"/>
     <w:lsdException w:name="heading 4" w:uiPriority="9" w:qFormat="1"/>
     <w:lsdException w:name="heading 5" w:uiPriority="9" w:qFormat="1"/>
@@ -11307,6 +15123,34 @@
       <w:spacing w:after="160" w:line="259" w:lineRule="auto"/>
     </w:pPr>
   </w:style>
+  <w:style w:type="paragraph" w:styleId="2">
+    <w:name w:val="heading 2"/>
+    <w:aliases w:val="Dissertatsiya mundarija"/>
+    <w:basedOn w:val="a"/>
+    <w:next w:val="a"/>
+    <w:link w:val="20"/>
+    <w:autoRedefine/>
+    <w:qFormat/>
+    <w:rsid w:val="00455BB3"/>
+    <w:pPr>
+      <w:widowControl w:val="0"/>
+      <w:autoSpaceDE w:val="0"/>
+      <w:autoSpaceDN w:val="0"/>
+      <w:adjustRightInd w:val="0"/>
+      <w:spacing w:after="0" w:line="360" w:lineRule="auto"/>
+      <w:ind w:right="-142" w:firstLine="709"/>
+      <w:jc w:val="center"/>
+      <w:outlineLvl w:val="1"/>
+    </w:pPr>
+    <w:rPr>
+      <w:rFonts w:ascii="Times New Roman" w:eastAsia="Times New Roman" w:hAnsi="Times New Roman" w:cs="Times New Roman"/>
+      <w:b/>
+      <w:iCs/>
+      <w:sz w:val="28"/>
+      <w:szCs w:val="20"/>
+      <w:lang w:val="en-US" w:eastAsia="ru-RU" w:bidi="th-TH"/>
+    </w:rPr>
+  </w:style>
   <w:style w:type="character" w:default="1" w:styleId="a0">
     <w:name w:val="Default Paragraph Font"/>
     <w:uiPriority w:val="1"/>
@@ -11344,6 +15188,50 @@
       <w:ind w:left="720"/>
       <w:contextualSpacing/>
     </w:pPr>
+  </w:style>
+  <w:style w:type="character" w:customStyle="1" w:styleId="20">
+    <w:name w:val="Заголовок 2 Знак"/>
+    <w:aliases w:val="Dissertatsiya mundarija Знак"/>
+    <w:basedOn w:val="a0"/>
+    <w:link w:val="2"/>
+    <w:rsid w:val="00455BB3"/>
+    <w:rPr>
+      <w:rFonts w:ascii="Times New Roman" w:eastAsia="Times New Roman" w:hAnsi="Times New Roman" w:cs="Times New Roman"/>
+      <w:b/>
+      <w:iCs/>
+      <w:sz w:val="28"/>
+      <w:szCs w:val="20"/>
+      <w:lang w:val="en-US" w:eastAsia="ru-RU" w:bidi="th-TH"/>
+    </w:rPr>
+  </w:style>
+  <w:style w:type="paragraph" w:customStyle="1" w:styleId="1">
+    <w:name w:val="Обычный (веб)1"/>
+    <w:aliases w:val="Normal (Web)"/>
+    <w:basedOn w:val="a"/>
+    <w:link w:val="a4"/>
+    <w:uiPriority w:val="99"/>
+    <w:rsid w:val="00455BB3"/>
+    <w:pPr>
+      <w:spacing w:after="0" w:line="240" w:lineRule="auto"/>
+    </w:pPr>
+    <w:rPr>
+      <w:rFonts w:ascii="Times New Roman" w:eastAsia="Times New Roman" w:hAnsi="Times New Roman" w:cs="Times New Roman"/>
+      <w:sz w:val="24"/>
+      <w:szCs w:val="24"/>
+      <w:lang w:eastAsia="ru-RU"/>
+    </w:rPr>
+  </w:style>
+  <w:style w:type="character" w:customStyle="1" w:styleId="a4">
+    <w:name w:val="Обычный (Интернет) Знак"/>
+    <w:link w:val="1"/>
+    <w:uiPriority w:val="99"/>
+    <w:rsid w:val="00455BB3"/>
+    <w:rPr>
+      <w:rFonts w:ascii="Times New Roman" w:eastAsia="Times New Roman" w:hAnsi="Times New Roman" w:cs="Times New Roman"/>
+      <w:sz w:val="24"/>
+      <w:szCs w:val="24"/>
+      <w:lang w:eastAsia="ru-RU"/>
+    </w:rPr>
   </w:style>
 </w:styles>
 </file>
@@ -11638,7 +15526,7 @@
 </file>
 
 <file path=customXml/itemProps1.xml><?xml version="1.0" encoding="utf-8"?>
-<ds:datastoreItem xmlns:ds="http://schemas.openxmlformats.org/officeDocument/2006/customXml" ds:itemID="{53F5F02B-CF86-4D19-BF19-EF09EAA72E4E}">
+<ds:datastoreItem xmlns:ds="http://schemas.openxmlformats.org/officeDocument/2006/customXml" ds:itemID="{88EFCF9B-0F1F-45B7-9C55-5DBED153DC2B}">
   <ds:schemaRefs>
     <ds:schemaRef ds:uri="http://schemas.openxmlformats.org/officeDocument/2006/bibliography"/>
   </ds:schemaRefs>

</xml_diff>